<commit_message>
what in the butt
</commit_message>
<xml_diff>
--- a/Semester1/Web/Raoul Ackermann - Zusammenfassung.docx
+++ b/Semester1/Web/Raoul Ackermann - Zusammenfassung.docx
@@ -1,6 +1,6 @@
 
 <file path=word/document.xml><?xml version="1.0" encoding="utf-8"?>
-<w:document xmlns:wpc="http://schemas.microsoft.com/office/word/2010/wordprocessingCanvas" xmlns:mc="http://schemas.openxmlformats.org/markup-compatibility/2006" xmlns:o="urn:schemas-microsoft-com:office:office" xmlns:r="http://schemas.openxmlformats.org/officeDocument/2006/relationships" xmlns:m="http://schemas.openxmlformats.org/officeDocument/2006/math" xmlns:v="urn:schemas-microsoft-com:vml" xmlns:wp14="http://schemas.microsoft.com/office/word/2010/wordprocessingDrawing" xmlns:wp="http://schemas.openxmlformats.org/drawingml/2006/wordprocessingDrawing" xmlns:w10="urn:schemas-microsoft-com:office:word" xmlns:w="http://schemas.openxmlformats.org/wordprocessingml/2006/main" xmlns:w14="http://schemas.microsoft.com/office/word/2010/wordml" xmlns:w15="http://schemas.microsoft.com/office/word/2012/wordml" xmlns:wpg="http://schemas.microsoft.com/office/word/2010/wordprocessingGroup" xmlns:wpi="http://schemas.microsoft.com/office/word/2010/wordprocessingInk" xmlns:wne="http://schemas.microsoft.com/office/word/2006/wordml" xmlns:wps="http://schemas.microsoft.com/office/word/2010/wordprocessingShape" mc:Ignorable="w14 w15 wp14">
+<w:document xmlns:wpc="http://schemas.microsoft.com/office/word/2010/wordprocessingCanvas" xmlns:mc="http://schemas.openxmlformats.org/markup-compatibility/2006" xmlns:o="urn:schemas-microsoft-com:office:office" xmlns:r="http://schemas.openxmlformats.org/officeDocument/2006/relationships" xmlns:m="http://schemas.openxmlformats.org/officeDocument/2006/math" xmlns:v="urn:schemas-microsoft-com:vml" xmlns:wp14="http://schemas.microsoft.com/office/word/2010/wordprocessingDrawing" xmlns:wp="http://schemas.openxmlformats.org/drawingml/2006/wordprocessingDrawing" xmlns:w10="urn:schemas-microsoft-com:office:word" xmlns:w="http://schemas.openxmlformats.org/wordprocessingml/2006/main" xmlns:w14="http://schemas.microsoft.com/office/word/2010/wordml" xmlns:w15="http://schemas.microsoft.com/office/word/2012/wordml" xmlns:wpg="http://schemas.microsoft.com/office/word/2010/wordprocessingGroup" xmlns:wpi="http://schemas.microsoft.com/office/word/2010/wordprocessingInk" xmlns:wne="http://schemas.microsoft.com/office/word/2006/wordml" xmlns:wps="http://schemas.microsoft.com/office/word/2010/wordprocessingShape" xmlns:a="http://schemas.openxmlformats.org/drawingml/2006/main" xmlns:pic="http://schemas.openxmlformats.org/drawingml/2006/picture" xmlns:a14="http://schemas.microsoft.com/office/drawing/2010/main" mc:Ignorable="w14 w15 wp14">
   <w:body>
     <w:p>
       <w:pPr>
@@ -10,7 +10,7 @@
           <w:sz w:val="36"/>
         </w:rPr>
       </w:pPr>
-      <w:bookmarkStart w:id="0" w:name="_Toc407980088"/>
+      <w:bookmarkStart w:name="_Toc407980088" w:id="0"/>
       <w:r>
         <w:rPr>
           <w:rFonts w:asciiTheme="minorHAnsi" w:hAnsiTheme="minorHAnsi"/>
@@ -23,7 +23,7 @@
     <w:sdt>
       <w:sdtPr>
         <w:rPr>
-          <w:rFonts w:asciiTheme="minorHAnsi" w:eastAsiaTheme="minorHAnsi" w:hAnsiTheme="minorHAnsi" w:cstheme="minorBidi"/>
+          <w:rFonts w:asciiTheme="minorHAnsi" w:hAnsiTheme="minorHAnsi" w:eastAsiaTheme="minorHAnsi" w:cstheme="minorBidi"/>
           <w:color w:val="auto"/>
           <w:sz w:val="22"/>
           <w:szCs w:val="22"/>
@@ -78,7 +78,7 @@
           <w:r>
             <w:fldChar w:fldCharType="separate"/>
           </w:r>
-          <w:hyperlink w:anchor="_Toc407980088" w:history="1">
+          <w:hyperlink w:history="1" w:anchor="_Toc407980088">
             <w:r>
               <w:rPr>
                 <w:rStyle w:val="Hyperlink"/>
@@ -148,7 +148,7 @@
               <w:lang w:eastAsia="de-CH"/>
             </w:rPr>
           </w:pPr>
-          <w:hyperlink w:anchor="_Toc407980089" w:history="1">
+          <w:hyperlink w:history="1" w:anchor="_Toc407980089">
             <w:r>
               <w:rPr>
                 <w:rStyle w:val="Hyperlink"/>
@@ -218,7 +218,7 @@
               <w:lang w:eastAsia="de-CH"/>
             </w:rPr>
           </w:pPr>
-          <w:hyperlink w:anchor="_Toc407980090" w:history="1">
+          <w:hyperlink w:history="1" w:anchor="_Toc407980090">
             <w:r>
               <w:rPr>
                 <w:rStyle w:val="Hyperlink"/>
@@ -288,7 +288,7 @@
               <w:lang w:eastAsia="de-CH"/>
             </w:rPr>
           </w:pPr>
-          <w:hyperlink w:anchor="_Toc407980091" w:history="1">
+          <w:hyperlink w:history="1" w:anchor="_Toc407980091">
             <w:r>
               <w:rPr>
                 <w:rStyle w:val="Hyperlink"/>
@@ -358,7 +358,7 @@
               <w:lang w:eastAsia="de-CH"/>
             </w:rPr>
           </w:pPr>
-          <w:hyperlink w:anchor="_Toc407980092" w:history="1">
+          <w:hyperlink w:history="1" w:anchor="_Toc407980092">
             <w:r>
               <w:rPr>
                 <w:rStyle w:val="Hyperlink"/>
@@ -428,7 +428,7 @@
               <w:lang w:eastAsia="de-CH"/>
             </w:rPr>
           </w:pPr>
-          <w:hyperlink w:anchor="_Toc407980093" w:history="1">
+          <w:hyperlink w:history="1" w:anchor="_Toc407980093">
             <w:r>
               <w:rPr>
                 <w:rStyle w:val="Hyperlink"/>
@@ -498,7 +498,7 @@
               <w:lang w:eastAsia="de-CH"/>
             </w:rPr>
           </w:pPr>
-          <w:hyperlink w:anchor="_Toc407980094" w:history="1">
+          <w:hyperlink w:history="1" w:anchor="_Toc407980094">
             <w:r>
               <w:rPr>
                 <w:rStyle w:val="Hyperlink"/>
@@ -568,7 +568,7 @@
               <w:lang w:eastAsia="de-CH"/>
             </w:rPr>
           </w:pPr>
-          <w:hyperlink w:anchor="_Toc407980095" w:history="1">
+          <w:hyperlink w:history="1" w:anchor="_Toc407980095">
             <w:r>
               <w:rPr>
                 <w:rStyle w:val="Hyperlink"/>
@@ -638,7 +638,7 @@
               <w:lang w:eastAsia="de-CH"/>
             </w:rPr>
           </w:pPr>
-          <w:hyperlink w:anchor="_Toc407980096" w:history="1">
+          <w:hyperlink w:history="1" w:anchor="_Toc407980096">
             <w:r>
               <w:rPr>
                 <w:rStyle w:val="Hyperlink"/>
@@ -708,7 +708,7 @@
               <w:lang w:eastAsia="de-CH"/>
             </w:rPr>
           </w:pPr>
-          <w:hyperlink w:anchor="_Toc407980097" w:history="1">
+          <w:hyperlink w:history="1" w:anchor="_Toc407980097">
             <w:r>
               <w:rPr>
                 <w:rStyle w:val="Hyperlink"/>
@@ -778,7 +778,7 @@
               <w:lang w:eastAsia="de-CH"/>
             </w:rPr>
           </w:pPr>
-          <w:hyperlink w:anchor="_Toc407980098" w:history="1">
+          <w:hyperlink w:history="1" w:anchor="_Toc407980098">
             <w:r>
               <w:rPr>
                 <w:rStyle w:val="Hyperlink"/>
@@ -848,7 +848,7 @@
               <w:lang w:eastAsia="de-CH"/>
             </w:rPr>
           </w:pPr>
-          <w:hyperlink w:anchor="_Toc407980099" w:history="1">
+          <w:hyperlink w:history="1" w:anchor="_Toc407980099">
             <w:r>
               <w:rPr>
                 <w:rStyle w:val="Hyperlink"/>
@@ -918,7 +918,7 @@
               <w:lang w:eastAsia="de-CH"/>
             </w:rPr>
           </w:pPr>
-          <w:hyperlink w:anchor="_Toc407980100" w:history="1">
+          <w:hyperlink w:history="1" w:anchor="_Toc407980100">
             <w:r>
               <w:rPr>
                 <w:rStyle w:val="Hyperlink"/>
@@ -988,7 +988,7 @@
               <w:lang w:eastAsia="de-CH"/>
             </w:rPr>
           </w:pPr>
-          <w:hyperlink w:anchor="_Toc407980101" w:history="1">
+          <w:hyperlink w:history="1" w:anchor="_Toc407980101">
             <w:r>
               <w:rPr>
                 <w:rStyle w:val="Hyperlink"/>
@@ -1058,7 +1058,7 @@
               <w:lang w:eastAsia="de-CH"/>
             </w:rPr>
           </w:pPr>
-          <w:hyperlink w:anchor="_Toc407980102" w:history="1">
+          <w:hyperlink w:history="1" w:anchor="_Toc407980102">
             <w:r>
               <w:rPr>
                 <w:rStyle w:val="Hyperlink"/>
@@ -1128,7 +1128,7 @@
               <w:lang w:eastAsia="de-CH"/>
             </w:rPr>
           </w:pPr>
-          <w:hyperlink w:anchor="_Toc407980103" w:history="1">
+          <w:hyperlink w:history="1" w:anchor="_Toc407980103">
             <w:r>
               <w:rPr>
                 <w:rStyle w:val="Hyperlink"/>
@@ -1198,7 +1198,7 @@
               <w:lang w:eastAsia="de-CH"/>
             </w:rPr>
           </w:pPr>
-          <w:hyperlink w:anchor="_Toc407980104" w:history="1">
+          <w:hyperlink w:history="1" w:anchor="_Toc407980104">
             <w:r>
               <w:rPr>
                 <w:rStyle w:val="Hyperlink"/>
@@ -1268,7 +1268,7 @@
               <w:lang w:eastAsia="de-CH"/>
             </w:rPr>
           </w:pPr>
-          <w:hyperlink w:anchor="_Toc407980105" w:history="1">
+          <w:hyperlink w:history="1" w:anchor="_Toc407980105">
             <w:r>
               <w:rPr>
                 <w:rStyle w:val="Hyperlink"/>
@@ -1338,7 +1338,7 @@
               <w:lang w:eastAsia="de-CH"/>
             </w:rPr>
           </w:pPr>
-          <w:hyperlink w:anchor="_Toc407980106" w:history="1">
+          <w:hyperlink w:history="1" w:anchor="_Toc407980106">
             <w:r>
               <w:rPr>
                 <w:rStyle w:val="Hyperlink"/>
@@ -1409,7 +1409,7 @@
               <w:lang w:eastAsia="de-CH"/>
             </w:rPr>
           </w:pPr>
-          <w:hyperlink w:anchor="_Toc407980107" w:history="1">
+          <w:hyperlink w:history="1" w:anchor="_Toc407980107">
             <w:r>
               <w:rPr>
                 <w:rStyle w:val="Hyperlink"/>
@@ -1479,7 +1479,7 @@
               <w:lang w:eastAsia="de-CH"/>
             </w:rPr>
           </w:pPr>
-          <w:hyperlink w:anchor="_Toc407980108" w:history="1">
+          <w:hyperlink w:history="1" w:anchor="_Toc407980108">
             <w:r>
               <w:rPr>
                 <w:rStyle w:val="Hyperlink"/>
@@ -1549,7 +1549,7 @@
               <w:lang w:eastAsia="de-CH"/>
             </w:rPr>
           </w:pPr>
-          <w:hyperlink w:anchor="_Toc407980109" w:history="1">
+          <w:hyperlink w:history="1" w:anchor="_Toc407980109">
             <w:r>
               <w:rPr>
                 <w:rStyle w:val="Hyperlink"/>
@@ -1619,7 +1619,7 @@
               <w:lang w:eastAsia="de-CH"/>
             </w:rPr>
           </w:pPr>
-          <w:hyperlink w:anchor="_Toc407980110" w:history="1">
+          <w:hyperlink w:history="1" w:anchor="_Toc407980110">
             <w:r>
               <w:rPr>
                 <w:rStyle w:val="Hyperlink"/>
@@ -1689,7 +1689,7 @@
               <w:lang w:eastAsia="de-CH"/>
             </w:rPr>
           </w:pPr>
-          <w:hyperlink w:anchor="_Toc407980111" w:history="1">
+          <w:hyperlink w:history="1" w:anchor="_Toc407980111">
             <w:r>
               <w:rPr>
                 <w:rStyle w:val="Hyperlink"/>
@@ -1759,7 +1759,7 @@
               <w:lang w:eastAsia="de-CH"/>
             </w:rPr>
           </w:pPr>
-          <w:hyperlink w:anchor="_Toc407980112" w:history="1">
+          <w:hyperlink w:history="1" w:anchor="_Toc407980112">
             <w:r>
               <w:rPr>
                 <w:rStyle w:val="Hyperlink"/>
@@ -1829,7 +1829,7 @@
               <w:lang w:eastAsia="de-CH"/>
             </w:rPr>
           </w:pPr>
-          <w:hyperlink w:anchor="_Toc407980113" w:history="1">
+          <w:hyperlink w:history="1" w:anchor="_Toc407980113">
             <w:r>
               <w:rPr>
                 <w:rStyle w:val="Hyperlink"/>
@@ -1899,7 +1899,7 @@
               <w:lang w:eastAsia="de-CH"/>
             </w:rPr>
           </w:pPr>
-          <w:hyperlink w:anchor="_Toc407980114" w:history="1">
+          <w:hyperlink w:history="1" w:anchor="_Toc407980114">
             <w:r>
               <w:rPr>
                 <w:rStyle w:val="Hyperlink"/>
@@ -1969,7 +1969,7 @@
               <w:lang w:eastAsia="de-CH"/>
             </w:rPr>
           </w:pPr>
-          <w:hyperlink w:anchor="_Toc407980115" w:history="1">
+          <w:hyperlink w:history="1" w:anchor="_Toc407980115">
             <w:r>
               <w:rPr>
                 <w:rStyle w:val="Hyperlink"/>
@@ -2039,7 +2039,7 @@
               <w:lang w:eastAsia="de-CH"/>
             </w:rPr>
           </w:pPr>
-          <w:hyperlink w:anchor="_Toc407980116" w:history="1">
+          <w:hyperlink w:history="1" w:anchor="_Toc407980116">
             <w:r>
               <w:rPr>
                 <w:rStyle w:val="Hyperlink"/>
@@ -2109,7 +2109,7 @@
               <w:lang w:eastAsia="de-CH"/>
             </w:rPr>
           </w:pPr>
-          <w:hyperlink w:anchor="_Toc407980117" w:history="1">
+          <w:hyperlink w:history="1" w:anchor="_Toc407980117">
             <w:r>
               <w:rPr>
                 <w:rStyle w:val="Hyperlink"/>
@@ -2179,7 +2179,7 @@
               <w:lang w:eastAsia="de-CH"/>
             </w:rPr>
           </w:pPr>
-          <w:hyperlink w:anchor="_Toc407980118" w:history="1">
+          <w:hyperlink w:history="1" w:anchor="_Toc407980118">
             <w:r>
               <w:rPr>
                 <w:rStyle w:val="Hyperlink"/>
@@ -2249,7 +2249,7 @@
               <w:lang w:eastAsia="de-CH"/>
             </w:rPr>
           </w:pPr>
-          <w:hyperlink w:anchor="_Toc407980119" w:history="1">
+          <w:hyperlink w:history="1" w:anchor="_Toc407980119">
             <w:r>
               <w:rPr>
                 <w:rStyle w:val="Hyperlink"/>
@@ -2320,7 +2320,7 @@
               <w:lang w:eastAsia="de-CH"/>
             </w:rPr>
           </w:pPr>
-          <w:hyperlink w:anchor="_Toc407980120" w:history="1">
+          <w:hyperlink w:history="1" w:anchor="_Toc407980120">
             <w:r>
               <w:rPr>
                 <w:rStyle w:val="Hyperlink"/>
@@ -2390,7 +2390,7 @@
               <w:lang w:eastAsia="de-CH"/>
             </w:rPr>
           </w:pPr>
-          <w:hyperlink w:anchor="_Toc407980121" w:history="1">
+          <w:hyperlink w:history="1" w:anchor="_Toc407980121">
             <w:r>
               <w:rPr>
                 <w:rStyle w:val="Hyperlink"/>
@@ -2460,7 +2460,7 @@
               <w:lang w:eastAsia="de-CH"/>
             </w:rPr>
           </w:pPr>
-          <w:hyperlink w:anchor="_Toc407980122" w:history="1">
+          <w:hyperlink w:history="1" w:anchor="_Toc407980122">
             <w:r>
               <w:rPr>
                 <w:rStyle w:val="Hyperlink"/>
@@ -2530,7 +2530,7 @@
               <w:lang w:eastAsia="de-CH"/>
             </w:rPr>
           </w:pPr>
-          <w:hyperlink w:anchor="_Toc407980123" w:history="1">
+          <w:hyperlink w:history="1" w:anchor="_Toc407980123">
             <w:r>
               <w:rPr>
                 <w:rStyle w:val="Hyperlink"/>
@@ -2600,7 +2600,7 @@
               <w:lang w:eastAsia="de-CH"/>
             </w:rPr>
           </w:pPr>
-          <w:hyperlink w:anchor="_Toc407980124" w:history="1">
+          <w:hyperlink w:history="1" w:anchor="_Toc407980124">
             <w:r>
               <w:rPr>
                 <w:rStyle w:val="Hyperlink"/>
@@ -2670,7 +2670,7 @@
               <w:lang w:eastAsia="de-CH"/>
             </w:rPr>
           </w:pPr>
-          <w:hyperlink w:anchor="_Toc407980125" w:history="1">
+          <w:hyperlink w:history="1" w:anchor="_Toc407980125">
             <w:r>
               <w:rPr>
                 <w:rStyle w:val="Hyperlink"/>
@@ -2740,7 +2740,7 @@
               <w:lang w:eastAsia="de-CH"/>
             </w:rPr>
           </w:pPr>
-          <w:hyperlink w:anchor="_Toc407980126" w:history="1">
+          <w:hyperlink w:history="1" w:anchor="_Toc407980126">
             <w:r>
               <w:rPr>
                 <w:rStyle w:val="Hyperlink"/>
@@ -2810,7 +2810,7 @@
               <w:lang w:eastAsia="de-CH"/>
             </w:rPr>
           </w:pPr>
-          <w:hyperlink w:anchor="_Toc407980127" w:history="1">
+          <w:hyperlink w:history="1" w:anchor="_Toc407980127">
             <w:r>
               <w:rPr>
                 <w:rStyle w:val="Hyperlink"/>
@@ -2880,7 +2880,7 @@
               <w:lang w:eastAsia="de-CH"/>
             </w:rPr>
           </w:pPr>
-          <w:hyperlink w:anchor="_Toc407980128" w:history="1">
+          <w:hyperlink w:history="1" w:anchor="_Toc407980128">
             <w:r>
               <w:rPr>
                 <w:rStyle w:val="Hyperlink"/>
@@ -2951,7 +2951,7 @@
               <w:lang w:eastAsia="de-CH"/>
             </w:rPr>
           </w:pPr>
-          <w:hyperlink w:anchor="_Toc407980129" w:history="1">
+          <w:hyperlink w:history="1" w:anchor="_Toc407980129">
             <w:r>
               <w:rPr>
                 <w:rStyle w:val="Hyperlink"/>
@@ -3021,7 +3021,7 @@
               <w:lang w:eastAsia="de-CH"/>
             </w:rPr>
           </w:pPr>
-          <w:hyperlink w:anchor="_Toc407980130" w:history="1">
+          <w:hyperlink w:history="1" w:anchor="_Toc407980130">
             <w:r>
               <w:rPr>
                 <w:rStyle w:val="Hyperlink"/>
@@ -3092,7 +3092,7 @@
               <w:lang w:eastAsia="de-CH"/>
             </w:rPr>
           </w:pPr>
-          <w:hyperlink w:anchor="_Toc407980131" w:history="1">
+          <w:hyperlink w:history="1" w:anchor="_Toc407980131">
             <w:r>
               <w:rPr>
                 <w:rStyle w:val="Hyperlink"/>
@@ -3162,7 +3162,7 @@
               <w:lang w:eastAsia="de-CH"/>
             </w:rPr>
           </w:pPr>
-          <w:hyperlink w:anchor="_Toc407980132" w:history="1">
+          <w:hyperlink w:history="1" w:anchor="_Toc407980132">
             <w:r>
               <w:rPr>
                 <w:rStyle w:val="Hyperlink"/>
@@ -3232,7 +3232,7 @@
               <w:lang w:eastAsia="de-CH"/>
             </w:rPr>
           </w:pPr>
-          <w:hyperlink w:anchor="_Toc407980133" w:history="1">
+          <w:hyperlink w:history="1" w:anchor="_Toc407980133">
             <w:r>
               <w:rPr>
                 <w:rStyle w:val="Hyperlink"/>
@@ -3302,7 +3302,7 @@
               <w:lang w:eastAsia="de-CH"/>
             </w:rPr>
           </w:pPr>
-          <w:hyperlink w:anchor="_Toc407980134" w:history="1">
+          <w:hyperlink w:history="1" w:anchor="_Toc407980134">
             <w:r>
               <w:rPr>
                 <w:rStyle w:val="Hyperlink"/>
@@ -3372,7 +3372,7 @@
               <w:lang w:eastAsia="de-CH"/>
             </w:rPr>
           </w:pPr>
-          <w:hyperlink w:anchor="_Toc407980135" w:history="1">
+          <w:hyperlink w:history="1" w:anchor="_Toc407980135">
             <w:r>
               <w:rPr>
                 <w:rStyle w:val="Hyperlink"/>
@@ -3442,7 +3442,7 @@
               <w:lang w:eastAsia="de-CH"/>
             </w:rPr>
           </w:pPr>
-          <w:hyperlink w:anchor="_Toc407980136" w:history="1">
+          <w:hyperlink w:history="1" w:anchor="_Toc407980136">
             <w:r>
               <w:rPr>
                 <w:rStyle w:val="Hyperlink"/>
@@ -3512,7 +3512,7 @@
               <w:lang w:eastAsia="de-CH"/>
             </w:rPr>
           </w:pPr>
-          <w:hyperlink w:anchor="_Toc407980137" w:history="1">
+          <w:hyperlink w:history="1" w:anchor="_Toc407980137">
             <w:r>
               <w:rPr>
                 <w:rStyle w:val="Hyperlink"/>
@@ -3619,7 +3619,7 @@
           <w:rFonts w:asciiTheme="minorHAnsi" w:hAnsiTheme="minorHAnsi"/>
         </w:rPr>
       </w:pPr>
-      <w:bookmarkStart w:id="1" w:name="_Toc407980089"/>
+      <w:bookmarkStart w:name="_Toc407980089" w:id="1"/>
       <w:r>
         <w:rPr>
           <w:rFonts w:asciiTheme="minorHAnsi" w:hAnsiTheme="minorHAnsi"/>
@@ -3802,7 +3802,7 @@
           <w:rFonts w:asciiTheme="minorHAnsi" w:hAnsiTheme="minorHAnsi"/>
         </w:rPr>
       </w:pPr>
-      <w:bookmarkStart w:id="2" w:name="_Toc407980090"/>
+      <w:bookmarkStart w:name="_Toc407980090" w:id="2"/>
       <w:r>
         <w:rPr>
           <w:rFonts w:asciiTheme="minorHAnsi" w:hAnsiTheme="minorHAnsi"/>
@@ -3838,7 +3838,7 @@
           <w:rFonts w:asciiTheme="minorHAnsi" w:hAnsiTheme="minorHAnsi"/>
         </w:rPr>
       </w:pPr>
-      <w:bookmarkStart w:id="3" w:name="_Toc407980091"/>
+      <w:bookmarkStart w:name="_Toc407980091" w:id="3"/>
       <w:r>
         <w:rPr>
           <w:rFonts w:asciiTheme="minorHAnsi" w:hAnsiTheme="minorHAnsi"/>
@@ -3874,19 +3874,10 @@
       </w:r>
     </w:p>
     <w:p/>
-    <w:p>
-      <w:r>
-        <w:br w:type="page"/>
-      </w:r>
-    </w:p>
-    <w:p>
-      <w:r>
-        <w:lastRenderedPageBreak/>
-        <w:t>Mi, 01.10</w:t>
-      </w:r>
-      <w:r>
-        <w:t>.14</w:t>
-      </w:r>
+    <w:p w14:noSpellErr="1">
+      <w:pPr>
+        <w:pStyle w:val="Standard"/>
+      </w:pPr>
     </w:p>
     <w:p/>
     <w:p>
@@ -3896,7 +3887,7 @@
           <w:rFonts w:asciiTheme="minorHAnsi" w:hAnsiTheme="minorHAnsi"/>
         </w:rPr>
       </w:pPr>
-      <w:bookmarkStart w:id="4" w:name="_Toc407980092"/>
+      <w:bookmarkStart w:name="_Toc407980092" w:id="4"/>
       <w:r>
         <w:rPr>
           <w:rFonts w:asciiTheme="minorHAnsi" w:hAnsiTheme="minorHAnsi"/>
@@ -3906,16 +3897,22 @@
       <w:bookmarkEnd w:id="4"/>
     </w:p>
     <w:p/>
-    <w:p>
+    <w:p w14:noSpellErr="1">
       <w:pPr>
         <w:pStyle w:val="Listenabsatz"/>
         <w:numPr>
           <w:ilvl w:val="0"/>
           <w:numId w:val="1"/>
         </w:numPr>
-      </w:pPr>
-      <w:r>
+        <w:rPr/>
+      </w:pPr>
+      <w:r>
+        <w:rPr/>
         <w:t>Server wartet auf Anfrage</w:t>
+      </w:r>
+      <w:r>
+        <w:rPr/>
+        <w:t>(listen-Zustand)</w:t>
       </w:r>
     </w:p>
     <w:p>
@@ -3938,16 +3935,32 @@
         <w:t>)</w:t>
       </w:r>
     </w:p>
-    <w:p>
+    <w:p w14:noSpellErr="1">
       <w:pPr>
         <w:pStyle w:val="Listenabsatz"/>
         <w:numPr>
           <w:ilvl w:val="0"/>
           <w:numId w:val="1"/>
         </w:numPr>
-      </w:pPr>
-      <w:r>
+        <w:rPr/>
+      </w:pPr>
+      <w:r>
+        <w:rPr/>
         <w:t>P2P ist eine Mischung von Clientprozess und Serverprozess</w:t>
+      </w:r>
+    </w:p>
+    <w:p w14:noSpellErr="1">
+      <w:pPr>
+        <w:pStyle w:val="Listenabsatz"/>
+        <w:numPr>
+          <w:ilvl w:val="0"/>
+          <w:numId w:val="1"/>
+        </w:numPr>
+        <w:rPr/>
+      </w:pPr>
+      <w:r>
+        <w:rPr/>
+        <w:t>Bei der Anfrage merkt sich der Client den Port. Die Antwort muss durch denselben Port zurückkommen sonst reagiert die Firewall.</w:t>
       </w:r>
     </w:p>
     <w:p/>
@@ -4054,7 +4067,7 @@
           <w:rFonts w:asciiTheme="minorHAnsi" w:hAnsiTheme="minorHAnsi"/>
         </w:rPr>
       </w:pPr>
-      <w:bookmarkStart w:id="5" w:name="_Toc407980093"/>
+      <w:bookmarkStart w:name="_Toc407980093" w:id="5"/>
       <w:r>
         <w:rPr>
           <w:rFonts w:asciiTheme="minorHAnsi" w:hAnsiTheme="minorHAnsi"/>
@@ -4131,6 +4144,56 @@
         </w:rPr>
       </w:pPr>
     </w:p>
+    <w:p w14:noSpellErr="1">
+      <w:pPr>
+        <w:pStyle w:val="Standard"/>
+      </w:pPr>
+    </w:p>
+    <w:p w14:noSpellErr="1">
+      <w:pPr>
+        <w:pStyle w:val="Standard"/>
+      </w:pPr>
+    </w:p>
+    <w:p w14:noSpellErr="1">
+      <w:pPr>
+        <w:pStyle w:val="Standard"/>
+      </w:pPr>
+    </w:p>
+    <w:p w14:noSpellErr="1">
+      <w:pPr>
+        <w:pStyle w:val="Standard"/>
+      </w:pPr>
+    </w:p>
+    <w:p w14:noSpellErr="1">
+      <w:pPr>
+        <w:pStyle w:val="Standard"/>
+      </w:pPr>
+    </w:p>
+    <w:p w14:noSpellErr="1">
+      <w:pPr>
+        <w:pStyle w:val="Standard"/>
+      </w:pPr>
+    </w:p>
+    <w:p w14:noSpellErr="1">
+      <w:pPr>
+        <w:pStyle w:val="Standard"/>
+      </w:pPr>
+    </w:p>
+    <w:p w14:noSpellErr="1">
+      <w:pPr>
+        <w:pStyle w:val="Standard"/>
+      </w:pPr>
+    </w:p>
+    <w:p w14:noSpellErr="1">
+      <w:pPr>
+        <w:pStyle w:val="Standard"/>
+      </w:pPr>
+    </w:p>
+    <w:p w14:noSpellErr="1">
+      <w:pPr>
+        <w:pStyle w:val="Standard"/>
+      </w:pPr>
+    </w:p>
     <w:p>
       <w:pPr>
         <w:pStyle w:val="berschrift3"/>
@@ -4138,7 +4201,7 @@
           <w:rFonts w:asciiTheme="minorHAnsi" w:hAnsiTheme="minorHAnsi"/>
         </w:rPr>
       </w:pPr>
-      <w:bookmarkStart w:id="6" w:name="_Toc407980094"/>
+      <w:bookmarkStart w:name="_Toc407980094" w:id="6"/>
       <w:r>
         <w:rPr>
           <w:rFonts w:asciiTheme="minorHAnsi" w:hAnsiTheme="minorHAnsi"/>
@@ -4242,7 +4305,7 @@
           <w:rFonts w:asciiTheme="minorHAnsi" w:hAnsiTheme="minorHAnsi"/>
         </w:rPr>
       </w:pPr>
-      <w:bookmarkStart w:id="7" w:name="_Toc407980095"/>
+      <w:bookmarkStart w:name="_Toc407980095" w:id="7"/>
       <w:r>
         <w:rPr>
           <w:rFonts w:asciiTheme="minorHAnsi" w:hAnsiTheme="minorHAnsi"/>
@@ -4275,7 +4338,7 @@
           <w:rFonts w:asciiTheme="minorHAnsi" w:hAnsiTheme="minorHAnsi"/>
         </w:rPr>
       </w:pPr>
-      <w:bookmarkStart w:id="8" w:name="_Toc407980096"/>
+      <w:bookmarkStart w:name="_Toc407980096" w:id="8"/>
       <w:r>
         <w:rPr>
           <w:rFonts w:asciiTheme="minorHAnsi" w:hAnsiTheme="minorHAnsi"/>
@@ -4297,7 +4360,7 @@
           <w:rFonts w:asciiTheme="minorHAnsi" w:hAnsiTheme="minorHAnsi"/>
         </w:rPr>
       </w:pPr>
-      <w:bookmarkStart w:id="9" w:name="_Toc407980097"/>
+      <w:bookmarkStart w:name="_Toc407980097" w:id="9"/>
       <w:r>
         <w:rPr>
           <w:rFonts w:asciiTheme="minorHAnsi" w:hAnsiTheme="minorHAnsi"/>
@@ -4317,7 +4380,7 @@
       <w:r>
         <w:t xml:space="preserve">Beispiel </w:t>
       </w:r>
-      <w:hyperlink r:id="rId10" w:history="1">
+      <w:hyperlink w:history="1" r:id="rId10">
         <w:r>
           <w:rPr>
             <w:rStyle w:val="Hyperlink"/>
@@ -4419,8 +4482,8 @@
             </w:drawing>
           </mc:Choice>
           <mc:Fallback>
-            <w:pict>
-              <v:oval w14:anchorId="4DE3D64E" id="Ellipse 4" o:spid="_x0000_s1026" style="position:absolute;margin-left:41.25pt;margin-top:.9pt;width:195.6pt;height:31.25pt;z-index:251659264;visibility:visible;mso-wrap-style:square;mso-wrap-distance-left:9pt;mso-wrap-distance-top:0;mso-wrap-distance-right:9pt;mso-wrap-distance-bottom:0;mso-position-horizontal:absolute;mso-position-horizontal-relative:text;mso-position-vertical:absolute;mso-position-vertical-relative:text;v-text-anchor:middle" o:gfxdata="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" filled="f" strokecolor="red" strokeweight="1pt">
+            <w:pict w14:anchorId="7770213B">
+              <v:oval id="Ellipse 4" style="position:absolute;margin-left:41.25pt;margin-top:.9pt;width:195.6pt;height:31.25pt;z-index:251659264;visibility:visible;mso-wrap-style:square;mso-wrap-distance-left:9pt;mso-wrap-distance-top:0;mso-wrap-distance-right:9pt;mso-wrap-distance-bottom:0;mso-position-horizontal:absolute;mso-position-horizontal-relative:text;mso-position-vertical:absolute;mso-position-vertical-relative:text;v-text-anchor:middle" o:spid="_x0000_s1026" filled="f" strokecolor="red" strokeweight="1pt" w14:anchorId="4DE3D64E" o:gfxdata="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">
                 <v:stroke joinstyle="miter"/>
               </v:oval>
             </w:pict>
@@ -4544,7 +4607,7 @@
           <w:rFonts w:asciiTheme="minorHAnsi" w:hAnsiTheme="minorHAnsi"/>
         </w:rPr>
       </w:pPr>
-      <w:bookmarkStart w:id="10" w:name="_Toc407980098"/>
+      <w:bookmarkStart w:name="_Toc407980098" w:id="10"/>
       <w:r>
         <w:rPr>
           <w:rFonts w:asciiTheme="minorHAnsi" w:hAnsiTheme="minorHAnsi"/>
@@ -4641,7 +4704,7 @@
           <w:rFonts w:asciiTheme="minorHAnsi" w:hAnsiTheme="minorHAnsi"/>
         </w:rPr>
       </w:pPr>
-      <w:bookmarkStart w:id="11" w:name="_Toc407980099"/>
+      <w:bookmarkStart w:name="_Toc407980099" w:id="11"/>
       <w:r>
         <w:rPr>
           <w:rFonts w:asciiTheme="minorHAnsi" w:hAnsiTheme="minorHAnsi"/>
@@ -4730,7 +4793,7 @@
           <w:rFonts w:asciiTheme="minorHAnsi" w:hAnsiTheme="minorHAnsi"/>
         </w:rPr>
       </w:pPr>
-      <w:bookmarkStart w:id="12" w:name="_Toc407980100"/>
+      <w:bookmarkStart w:name="_Toc407980100" w:id="12"/>
       <w:r>
         <w:rPr>
           <w:rFonts w:asciiTheme="minorHAnsi" w:hAnsiTheme="minorHAnsi"/>
@@ -4865,7 +4928,7 @@
     </w:p>
     <w:p/>
     <w:p>
-      <w:hyperlink r:id="rId14" w:history="1">
+      <w:hyperlink w:history="1" r:id="rId14">
         <w:r>
           <w:rPr>
             <w:rStyle w:val="Hyperlink"/>
@@ -4893,7 +4956,7 @@
           <w:rFonts w:asciiTheme="minorHAnsi" w:hAnsiTheme="minorHAnsi"/>
         </w:rPr>
       </w:pPr>
-      <w:bookmarkStart w:id="13" w:name="_Toc407980101"/>
+      <w:bookmarkStart w:name="_Toc407980101" w:id="13"/>
       <w:r>
         <w:rPr>
           <w:rFonts w:asciiTheme="minorHAnsi" w:hAnsiTheme="minorHAnsi"/>
@@ -4973,7 +5036,7 @@
           <w:rFonts w:asciiTheme="minorHAnsi" w:hAnsiTheme="minorHAnsi"/>
         </w:rPr>
       </w:pPr>
-      <w:bookmarkStart w:id="14" w:name="_Toc407980102"/>
+      <w:bookmarkStart w:name="_Toc407980102" w:id="14"/>
       <w:r>
         <w:rPr>
           <w:rFonts w:asciiTheme="minorHAnsi" w:hAnsiTheme="minorHAnsi"/>
@@ -5089,8 +5152,8 @@
             </w:drawing>
           </mc:Choice>
           <mc:Fallback>
-            <w:pict>
-              <v:rect w14:anchorId="42781DA3" id="Rechteck 25" o:spid="_x0000_s1026" alt="http://php.lernenhoch2.de/files/2010/03/unterschied-get-post-1.png" href="http://php.lernenhoch2.de/files/2010/03/unterschied-get-post-1.png" style="width:198.9pt;height:28.5pt;visibility:visible;mso-wrap-style:square;mso-left-percent:-10001;mso-top-percent:-10001;mso-position-horizontal:absolute;mso-position-horizontal-relative:char;mso-position-vertical:absolute;mso-position-vertical-relative:line;mso-left-percent:-10001;mso-top-percent:-10001;v-text-anchor:top" o:gfxdata="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" o:button="t" filled="f" stroked="f">
+            <w:pict w14:anchorId="406E38A3">
+              <v:rect id="Rechteck 25" style="width:198.9pt;height:28.5pt;visibility:visible;mso-wrap-style:square;mso-left-percent:-10001;mso-top-percent:-10001;mso-position-horizontal:absolute;mso-position-horizontal-relative:char;mso-position-vertical:absolute;mso-position-vertical-relative:line;mso-left-percent:-10001;mso-top-percent:-10001;v-text-anchor:top" href="http://php.lernenhoch2.de/files/2010/03/unterschied-get-post-1.png" alt="http://php.lernenhoch2.de/files/2010/03/unterschied-get-post-1.png" o:spid="_x0000_s1026" o:button="t" filled="f" stroked="f" w14:anchorId="42781DA3" o:gfxdata="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">
                 <v:fill o:detectmouseclick="t"/>
                 <o:lock v:ext="edit" aspectratio="t"/>
                 <w10:anchorlock/>
@@ -5123,7 +5186,7 @@
           <w:rFonts w:asciiTheme="minorHAnsi" w:hAnsiTheme="minorHAnsi"/>
         </w:rPr>
       </w:pPr>
-      <w:bookmarkStart w:id="15" w:name="_Toc407980103"/>
+      <w:bookmarkStart w:name="_Toc407980103" w:id="15"/>
       <w:r>
         <w:rPr>
           <w:rFonts w:asciiTheme="minorHAnsi" w:hAnsiTheme="minorHAnsi"/>
@@ -5300,7 +5363,7 @@
           <w:rFonts w:asciiTheme="minorHAnsi" w:hAnsiTheme="minorHAnsi"/>
         </w:rPr>
       </w:pPr>
-      <w:bookmarkStart w:id="16" w:name="_Toc407980104"/>
+      <w:bookmarkStart w:name="_Toc407980104" w:id="16"/>
       <w:r>
         <w:rPr>
           <w:rFonts w:asciiTheme="minorHAnsi" w:hAnsiTheme="minorHAnsi"/>
@@ -5415,7 +5478,7 @@
       <w:pPr>
         <w:pStyle w:val="berschrift3"/>
       </w:pPr>
-      <w:bookmarkStart w:id="17" w:name="_Toc407980105"/>
+      <w:bookmarkStart w:name="_Toc407980105" w:id="17"/>
       <w:r>
         <w:t>Unterschied Radio-Button und Checkboxen</w:t>
       </w:r>
@@ -5448,7 +5511,7 @@
           <w:lang w:val="en-GB"/>
         </w:rPr>
       </w:pPr>
-      <w:bookmarkStart w:id="18" w:name="_Toc407980106"/>
+      <w:bookmarkStart w:name="_Toc407980106" w:id="18"/>
       <w:proofErr w:type="spellStart"/>
       <w:r>
         <w:rPr>
@@ -5476,7 +5539,7 @@
       <w:pPr>
         <w:pStyle w:val="berschrift3"/>
       </w:pPr>
-      <w:bookmarkStart w:id="19" w:name="_Toc407980107"/>
+      <w:bookmarkStart w:name="_Toc407980107" w:id="19"/>
       <w:r>
         <w:rPr>
           <w:rStyle w:val="mw-headline"/>
@@ -5664,11 +5727,11 @@
         </w:rPr>
         <w:t xml:space="preserve">) mit einem kaufmännischen </w:t>
       </w:r>
-      <w:hyperlink r:id="rId16" w:tooltip="Et-Zeichen" w:history="1">
+      <w:hyperlink w:tooltip="Et-Zeichen" w:history="1" r:id="rId16">
         <w:r>
           <w:rPr>
             <w:rStyle w:val="Hyperlink"/>
-            <w:rFonts w:asciiTheme="minorHAnsi" w:eastAsiaTheme="majorEastAsia" w:hAnsiTheme="minorHAnsi"/>
+            <w:rFonts w:asciiTheme="minorHAnsi" w:hAnsiTheme="minorHAnsi" w:eastAsiaTheme="majorEastAsia"/>
             <w:sz w:val="22"/>
             <w:szCs w:val="22"/>
           </w:rPr>
@@ -5683,11 +5746,11 @@
         </w:rPr>
         <w:t xml:space="preserve"> getrennt. Die Paare selbst werden durch ein </w:t>
       </w:r>
-      <w:hyperlink r:id="rId17" w:tooltip="Gleichheitszeichen" w:history="1">
+      <w:hyperlink w:tooltip="Gleichheitszeichen" w:history="1" r:id="rId17">
         <w:r>
           <w:rPr>
             <w:rStyle w:val="Hyperlink"/>
-            <w:rFonts w:asciiTheme="minorHAnsi" w:eastAsiaTheme="majorEastAsia" w:hAnsiTheme="minorHAnsi"/>
+            <w:rFonts w:asciiTheme="minorHAnsi" w:hAnsiTheme="minorHAnsi" w:eastAsiaTheme="majorEastAsia"/>
             <w:sz w:val="22"/>
             <w:szCs w:val="22"/>
           </w:rPr>
@@ -5707,7 +5770,7 @@
       <w:pPr>
         <w:pStyle w:val="berschrift3"/>
       </w:pPr>
-      <w:bookmarkStart w:id="20" w:name="_Toc407980108"/>
+      <w:bookmarkStart w:name="_Toc407980108" w:id="20"/>
       <w:r>
         <w:rPr>
           <w:rStyle w:val="mw-headline"/>
@@ -5734,11 +5797,11 @@
         </w:rPr>
         <w:t xml:space="preserve">Die Übergabe der Parameter erfolgt über das </w:t>
       </w:r>
-      <w:hyperlink r:id="rId18" w:anchor="HTTP_GET" w:tooltip="Hypertext Transfer Protocol" w:history="1">
+      <w:hyperlink w:tooltip="Hypertext Transfer Protocol" w:history="1" w:anchor="HTTP_GET" r:id="rId18">
         <w:r>
           <w:rPr>
             <w:rStyle w:val="Hyperlink"/>
-            <w:rFonts w:asciiTheme="minorHAnsi" w:eastAsiaTheme="majorEastAsia" w:hAnsiTheme="minorHAnsi"/>
+            <w:rFonts w:asciiTheme="minorHAnsi" w:hAnsiTheme="minorHAnsi" w:eastAsiaTheme="majorEastAsia"/>
             <w:sz w:val="22"/>
             <w:szCs w:val="22"/>
           </w:rPr>
@@ -5753,11 +5816,11 @@
         </w:rPr>
         <w:t xml:space="preserve">-Verfahren. So bildet sich beispielsweise ein Query String aus Parameter-Werte-Paaren, wenn ein </w:t>
       </w:r>
-      <w:hyperlink r:id="rId19" w:tooltip="Webformular" w:history="1">
+      <w:hyperlink w:tooltip="Webformular" w:history="1" r:id="rId19">
         <w:r>
           <w:rPr>
             <w:rStyle w:val="Hyperlink"/>
-            <w:rFonts w:asciiTheme="minorHAnsi" w:eastAsiaTheme="majorEastAsia" w:hAnsiTheme="minorHAnsi"/>
+            <w:rFonts w:asciiTheme="minorHAnsi" w:hAnsiTheme="minorHAnsi" w:eastAsiaTheme="majorEastAsia"/>
             <w:sz w:val="22"/>
             <w:szCs w:val="22"/>
           </w:rPr>
@@ -5772,11 +5835,11 @@
         </w:rPr>
         <w:t xml:space="preserve"> abgesendet wurde, das als Übertragung „GET“ benutzt. Ein anderes Verfahren zur Übertragung ist </w:t>
       </w:r>
-      <w:hyperlink r:id="rId20" w:anchor="HTTP_POST" w:tooltip="Hypertext Transfer Protocol" w:history="1">
+      <w:hyperlink w:tooltip="Hypertext Transfer Protocol" w:history="1" w:anchor="HTTP_POST" r:id="rId20">
         <w:r>
           <w:rPr>
             <w:rStyle w:val="Hyperlink"/>
-            <w:rFonts w:asciiTheme="minorHAnsi" w:eastAsiaTheme="majorEastAsia" w:hAnsiTheme="minorHAnsi"/>
+            <w:rFonts w:asciiTheme="minorHAnsi" w:hAnsiTheme="minorHAnsi" w:eastAsiaTheme="majorEastAsia"/>
             <w:sz w:val="22"/>
             <w:szCs w:val="22"/>
           </w:rPr>
@@ -5796,7 +5859,7 @@
       <w:pPr>
         <w:pStyle w:val="berschrift3"/>
       </w:pPr>
-      <w:bookmarkStart w:id="21" w:name="_Toc407980109"/>
+      <w:bookmarkStart w:name="_Toc407980109" w:id="21"/>
       <w:r>
         <w:rPr>
           <w:rStyle w:val="mw-headline"/>
@@ -6742,7 +6805,7 @@
           <w:rFonts w:asciiTheme="minorHAnsi" w:hAnsiTheme="minorHAnsi"/>
         </w:rPr>
       </w:pPr>
-      <w:bookmarkStart w:id="22" w:name="_Toc407980110"/>
+      <w:bookmarkStart w:name="_Toc407980110" w:id="22"/>
       <w:r>
         <w:rPr>
           <w:rStyle w:val="mw-headline"/>
@@ -6769,11 +6832,11 @@
         </w:rPr>
         <w:t xml:space="preserve">In PHP lässt sich dieser Query String abfragen. Dabei ist der Inhalt des Query Strings als </w:t>
       </w:r>
-      <w:hyperlink r:id="rId21" w:tooltip="Feld (Datentyp)" w:history="1">
+      <w:hyperlink w:tooltip="Feld (Datentyp)" w:history="1" r:id="rId21">
         <w:r>
           <w:rPr>
             <w:rStyle w:val="Hyperlink"/>
-            <w:rFonts w:asciiTheme="minorHAnsi" w:eastAsiaTheme="majorEastAsia" w:hAnsiTheme="minorHAnsi"/>
+            <w:rFonts w:asciiTheme="minorHAnsi" w:hAnsiTheme="minorHAnsi" w:eastAsiaTheme="majorEastAsia"/>
             <w:sz w:val="22"/>
             <w:szCs w:val="22"/>
           </w:rPr>
@@ -7139,7 +7202,7 @@
       <w:pPr>
         <w:pStyle w:val="berschrift3"/>
       </w:pPr>
-      <w:bookmarkStart w:id="23" w:name="_Toc407980111"/>
+      <w:bookmarkStart w:name="_Toc407980111" w:id="23"/>
       <w:r>
         <w:rPr>
           <w:rStyle w:val="mw-headline"/>
@@ -7156,7 +7219,7 @@
           <w:rFonts w:asciiTheme="minorHAnsi" w:hAnsiTheme="minorHAnsi"/>
         </w:rPr>
       </w:pPr>
-      <w:bookmarkStart w:id="24" w:name="_Toc407980112"/>
+      <w:bookmarkStart w:name="_Toc407980112" w:id="24"/>
       <w:r>
         <w:rPr>
           <w:rStyle w:val="mw-headline"/>
@@ -7191,7 +7254,7 @@
         </w:rPr>
         <w:t xml:space="preserve">: </w:t>
       </w:r>
-      <w:hyperlink r:id="rId22" w:tooltip="URL-Encoding" w:history="1">
+      <w:hyperlink w:tooltip="URL-Encoding" w:history="1" r:id="rId22">
         <w:r>
           <w:rPr>
             <w:rStyle w:val="Hyperlink"/>
@@ -7242,7 +7305,7 @@
       <w:pPr>
         <w:pStyle w:val="berschrift3"/>
       </w:pPr>
-      <w:bookmarkStart w:id="25" w:name="_Toc407980113"/>
+      <w:bookmarkStart w:name="_Toc407980113" w:id="25"/>
       <w:r>
         <w:rPr>
           <w:rStyle w:val="mw-headline"/>
@@ -7268,11 +7331,11 @@
         </w:rPr>
         <w:t xml:space="preserve">Da der Query-String Teil der URL ist, ist er für jeden Internetnutzer im </w:t>
       </w:r>
-      <w:hyperlink r:id="rId23" w:tooltip="Browser" w:history="1">
+      <w:hyperlink w:tooltip="Browser" w:history="1" r:id="rId23">
         <w:r>
           <w:rPr>
             <w:rStyle w:val="Hyperlink"/>
-            <w:rFonts w:asciiTheme="minorHAnsi" w:eastAsiaTheme="majorEastAsia" w:hAnsiTheme="minorHAnsi"/>
+            <w:rFonts w:asciiTheme="minorHAnsi" w:hAnsiTheme="minorHAnsi" w:eastAsiaTheme="majorEastAsia"/>
             <w:sz w:val="22"/>
             <w:szCs w:val="22"/>
           </w:rPr>
@@ -7310,7 +7373,7 @@
       <w:pPr>
         <w:pStyle w:val="berschrift3"/>
       </w:pPr>
-      <w:bookmarkStart w:id="26" w:name="_Toc407980114"/>
+      <w:bookmarkStart w:name="_Toc407980114" w:id="26"/>
       <w:r>
         <w:rPr>
           <w:rStyle w:val="mw-headline"/>
@@ -7357,7 +7420,7 @@
       <w:r>
         <w:t xml:space="preserve">Die HTTP-Spezifikation empfiehlt aus Kompatibilitätsgründen eine Maximalgröße von 255 </w:t>
       </w:r>
-      <w:hyperlink r:id="rId24" w:tooltip="Byte" w:history="1">
+      <w:hyperlink w:tooltip="Byte" w:history="1" r:id="rId24">
         <w:r>
           <w:rPr>
             <w:rStyle w:val="Hyperlink"/>
@@ -7368,7 +7431,7 @@
       <w:r>
         <w:t xml:space="preserve"> der </w:t>
       </w:r>
-      <w:hyperlink r:id="rId25" w:tooltip="Uniform Resource Locator" w:history="1">
+      <w:hyperlink w:tooltip="Uniform Resource Locator" w:history="1" r:id="rId25">
         <w:r>
           <w:rPr>
             <w:rStyle w:val="Hyperlink"/>
@@ -7379,7 +7442,7 @@
       <w:r>
         <w:t xml:space="preserve"> bzw. </w:t>
       </w:r>
-      <w:hyperlink r:id="rId26" w:tooltip="Uniform Resource Identifier" w:history="1">
+      <w:hyperlink w:tooltip="Uniform Resource Identifier" w:history="1" r:id="rId26">
         <w:r>
           <w:rPr>
             <w:rStyle w:val="Hyperlink"/>
@@ -7390,7 +7453,7 @@
       <w:r>
         <w:t>.</w:t>
       </w:r>
-      <w:hyperlink r:id="rId27" w:anchor="cite_note-2" w:history="1">
+      <w:hyperlink w:history="1" w:anchor="cite_note-2" r:id="rId27">
         <w:r>
           <w:rPr>
             <w:rStyle w:val="Hyperlink"/>
@@ -7411,7 +7474,7 @@
       <w:r>
         <w:t xml:space="preserve">Der </w:t>
       </w:r>
-      <w:hyperlink r:id="rId28" w:tooltip="Internet Explorer" w:history="1">
+      <w:hyperlink w:tooltip="Internet Explorer" w:history="1" r:id="rId28">
         <w:r>
           <w:rPr>
             <w:rStyle w:val="Hyperlink"/>
@@ -7422,7 +7485,7 @@
       <w:r>
         <w:t xml:space="preserve"> unterstützt keine URLs, die aus mehr als 2048 Zeichen bestehen</w:t>
       </w:r>
-      <w:hyperlink r:id="rId29" w:anchor="cite_note-3" w:history="1">
+      <w:hyperlink w:history="1" w:anchor="cite_note-3" r:id="rId29">
         <w:r>
           <w:rPr>
             <w:rStyle w:val="Hyperlink"/>
@@ -7440,7 +7503,7 @@
         </w:numPr>
         <w:spacing w:before="100" w:beforeAutospacing="1" w:after="100" w:afterAutospacing="1" w:line="240" w:lineRule="auto"/>
       </w:pPr>
-      <w:hyperlink r:id="rId30" w:tooltip="Webserver" w:history="1">
+      <w:hyperlink w:tooltip="Webserver" w:history="1" r:id="rId30">
         <w:r>
           <w:rPr>
             <w:rStyle w:val="Hyperlink"/>
@@ -7451,7 +7514,7 @@
       <w:r>
         <w:t xml:space="preserve"> können die Maximallänge eines Query Strings selbst begrenzen. Bei einer Überschreitung dieser Grenze sendet der Server dann den </w:t>
       </w:r>
-      <w:hyperlink r:id="rId31" w:anchor="4xx_.E2.80.93_Client-Fehler" w:tooltip="HTTP-Statuscode" w:history="1">
+      <w:hyperlink w:tooltip="HTTP-Statuscode" w:history="1" w:anchor="4xx_.E2.80.93_Client-Fehler" r:id="rId31">
         <w:r>
           <w:rPr>
             <w:rStyle w:val="Hyperlink"/>
@@ -7475,7 +7538,7 @@
         <w:lastRenderedPageBreak/>
         <w:t xml:space="preserve">Die (mittlerweile veraltete) </w:t>
       </w:r>
-      <w:hyperlink r:id="rId32" w:tooltip="Hypertext Markup Language" w:history="1">
+      <w:hyperlink w:tooltip="Hypertext Markup Language" w:history="1" r:id="rId32">
         <w:r>
           <w:rPr>
             <w:rStyle w:val="Hyperlink"/>
@@ -7486,7 +7549,7 @@
       <w:r>
         <w:t>-3-Spezifikation schreibt eine Maximallänge von Linkzielen von 1024 Zeichen vor.</w:t>
       </w:r>
-      <w:hyperlink r:id="rId33" w:anchor="cite_note-4" w:history="1">
+      <w:hyperlink w:history="1" w:anchor="cite_note-4" r:id="rId33">
         <w:r>
           <w:rPr>
             <w:rStyle w:val="Hyperlink"/>
@@ -7525,7 +7588,7 @@
           <w:sz w:val="28"/>
         </w:rPr>
       </w:pPr>
-      <w:bookmarkStart w:id="27" w:name="_Toc407980115"/>
+      <w:bookmarkStart w:name="_Toc407980115" w:id="27"/>
       <w:r>
         <w:rPr>
           <w:rStyle w:val="berschrift3Zchn"/>
@@ -7576,7 +7639,7 @@
           <w:rFonts w:asciiTheme="minorHAnsi" w:hAnsiTheme="minorHAnsi"/>
         </w:rPr>
       </w:pPr>
-      <w:bookmarkStart w:id="28" w:name="_Toc407980116"/>
+      <w:bookmarkStart w:name="_Toc407980116" w:id="28"/>
       <w:r>
         <w:rPr>
           <w:rFonts w:asciiTheme="minorHAnsi" w:hAnsiTheme="minorHAnsi"/>
@@ -7709,7 +7772,7 @@
           <w:rFonts w:asciiTheme="minorHAnsi" w:hAnsiTheme="minorHAnsi"/>
         </w:rPr>
       </w:pPr>
-      <w:bookmarkStart w:id="29" w:name="_Toc407980117"/>
+      <w:bookmarkStart w:name="_Toc407980117" w:id="29"/>
       <w:r>
         <w:rPr>
           <w:rFonts w:asciiTheme="minorHAnsi" w:hAnsiTheme="minorHAnsi"/>
@@ -7760,7 +7823,7 @@
           <w:rFonts w:asciiTheme="minorHAnsi" w:hAnsiTheme="minorHAnsi"/>
         </w:rPr>
       </w:pPr>
-      <w:bookmarkStart w:id="30" w:name="_Toc407980118"/>
+      <w:bookmarkStart w:name="_Toc407980118" w:id="30"/>
       <w:r>
         <w:rPr>
           <w:rFonts w:asciiTheme="minorHAnsi" w:hAnsiTheme="minorHAnsi"/>
@@ -7946,7 +8009,7 @@
           <w:lang w:val="en-GB"/>
         </w:rPr>
       </w:pPr>
-      <w:bookmarkStart w:id="31" w:name="_Toc407980119"/>
+      <w:bookmarkStart w:name="_Toc407980119" w:id="31"/>
       <w:r>
         <w:rPr>
           <w:rFonts w:asciiTheme="minorHAnsi" w:hAnsiTheme="minorHAnsi"/>
@@ -8012,7 +8075,7 @@
           <w:rFonts w:asciiTheme="minorHAnsi" w:hAnsiTheme="minorHAnsi"/>
         </w:rPr>
       </w:pPr>
-      <w:bookmarkStart w:id="32" w:name="_Toc407980120"/>
+      <w:bookmarkStart w:name="_Toc407980120" w:id="32"/>
       <w:r>
         <w:rPr>
           <w:rFonts w:asciiTheme="minorHAnsi" w:hAnsiTheme="minorHAnsi"/>
@@ -8175,7 +8238,7 @@
       <w:r>
         <w:t xml:space="preserve">Cookies: </w:t>
       </w:r>
-      <w:hyperlink r:id="rId37" w:history="1">
+      <w:hyperlink w:history="1" r:id="rId37">
         <w:r>
           <w:rPr>
             <w:rStyle w:val="Hyperlink"/>
@@ -8206,7 +8269,7 @@
         </w:rPr>
         <w:t xml:space="preserve">Sessions: </w:t>
       </w:r>
-      <w:hyperlink r:id="rId38" w:history="1">
+      <w:hyperlink w:history="1" r:id="rId38">
         <w:r>
           <w:rPr>
             <w:rStyle w:val="Hyperlink"/>
@@ -8284,7 +8347,7 @@
           <w:rFonts w:asciiTheme="minorHAnsi" w:hAnsiTheme="minorHAnsi"/>
         </w:rPr>
       </w:pPr>
-      <w:bookmarkStart w:id="33" w:name="_Toc407980121"/>
+      <w:bookmarkStart w:name="_Toc407980121" w:id="33"/>
       <w:r>
         <w:rPr>
           <w:rFonts w:asciiTheme="minorHAnsi" w:hAnsiTheme="minorHAnsi"/>
@@ -8375,7 +8438,7 @@
           <w:rFonts w:asciiTheme="minorHAnsi" w:hAnsiTheme="minorHAnsi"/>
         </w:rPr>
       </w:pPr>
-      <w:bookmarkStart w:id="34" w:name="_Toc407980122"/>
+      <w:bookmarkStart w:name="_Toc407980122" w:id="34"/>
       <w:r>
         <w:rPr>
           <w:rFonts w:asciiTheme="minorHAnsi" w:hAnsiTheme="minorHAnsi"/>
@@ -8548,7 +8611,7 @@
           <w:rFonts w:asciiTheme="minorHAnsi" w:hAnsiTheme="minorHAnsi"/>
         </w:rPr>
       </w:pPr>
-      <w:bookmarkStart w:id="35" w:name="_Toc407980123"/>
+      <w:bookmarkStart w:name="_Toc407980123" w:id="35"/>
       <w:r>
         <w:rPr>
           <w:rFonts w:asciiTheme="minorHAnsi" w:hAnsiTheme="minorHAnsi"/>
@@ -8669,7 +8732,7 @@
           <w:rFonts w:asciiTheme="minorHAnsi" w:hAnsiTheme="minorHAnsi"/>
         </w:rPr>
       </w:pPr>
-      <w:bookmarkStart w:id="36" w:name="_Toc407980124"/>
+      <w:bookmarkStart w:name="_Toc407980124" w:id="36"/>
       <w:r>
         <w:rPr>
           <w:rFonts w:asciiTheme="minorHAnsi" w:hAnsiTheme="minorHAnsi"/>
@@ -8962,7 +9025,7 @@
           <w:b w:val="0"/>
         </w:rPr>
       </w:pPr>
-      <w:bookmarkStart w:id="37" w:name="_Toc407980125"/>
+      <w:bookmarkStart w:name="_Toc407980125" w:id="37"/>
       <w:r>
         <w:rPr>
           <w:rFonts w:asciiTheme="minorHAnsi" w:hAnsiTheme="minorHAnsi"/>
@@ -8982,7 +9045,7 @@
       <w:pPr>
         <w:pStyle w:val="berschrift3"/>
       </w:pPr>
-      <w:bookmarkStart w:id="38" w:name="_Toc407980126"/>
+      <w:bookmarkStart w:name="_Toc407980126" w:id="38"/>
       <w:r>
         <w:t>Aktives FTP</w:t>
       </w:r>
@@ -9039,7 +9102,7 @@
       <w:pPr>
         <w:pStyle w:val="berschrift3"/>
       </w:pPr>
-      <w:bookmarkStart w:id="39" w:name="_Toc407980127"/>
+      <w:bookmarkStart w:name="_Toc407980127" w:id="39"/>
       <w:r>
         <w:t>Passives FTP</w:t>
       </w:r>
@@ -9700,7 +9763,7 @@
           <w:lang w:val="fr-CH"/>
         </w:rPr>
       </w:pPr>
-      <w:bookmarkStart w:id="40" w:name="_Toc407980128"/>
+      <w:bookmarkStart w:name="_Toc407980128" w:id="40"/>
       <w:r>
         <w:rPr>
           <w:rFonts w:asciiTheme="minorHAnsi" w:hAnsiTheme="minorHAnsi"/>
@@ -9802,8 +9865,8 @@
             </w:drawing>
           </mc:Choice>
           <mc:Fallback>
-            <w:pict>
-              <v:rect w14:anchorId="02D1C960" id="Rechteck 21" o:spid="_x0000_s1026" style="position:absolute;margin-left:12.7pt;margin-top:120.7pt;width:206.5pt;height:35.45pt;z-index:251662336;visibility:visible;mso-wrap-style:square;mso-wrap-distance-left:9pt;mso-wrap-distance-top:0;mso-wrap-distance-right:9pt;mso-wrap-distance-bottom:0;mso-position-horizontal:absolute;mso-position-horizontal-relative:text;mso-position-vertical:absolute;mso-position-vertical-relative:text;v-text-anchor:middle" o:gfxdata="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" filled="f" strokecolor="red" strokeweight="1pt"/>
+            <w:pict w14:anchorId="0324F49E">
+              <v:rect id="Rechteck 21" style="position:absolute;margin-left:12.7pt;margin-top:120.7pt;width:206.5pt;height:35.45pt;z-index:251662336;visibility:visible;mso-wrap-style:square;mso-wrap-distance-left:9pt;mso-wrap-distance-top:0;mso-wrap-distance-right:9pt;mso-wrap-distance-bottom:0;mso-position-horizontal:absolute;mso-position-horizontal-relative:text;mso-position-vertical:absolute;mso-position-vertical-relative:text;v-text-anchor:middle" o:spid="_x0000_s1026" filled="f" strokecolor="red" strokeweight="1pt" w14:anchorId="02D1C960" o:gfxdata="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"/>
             </w:pict>
           </mc:Fallback>
         </mc:AlternateContent>
@@ -9865,7 +9928,7 @@
           <w:rFonts w:asciiTheme="minorHAnsi" w:hAnsiTheme="minorHAnsi"/>
         </w:rPr>
       </w:pPr>
-      <w:bookmarkStart w:id="41" w:name="_Toc407980129"/>
+      <w:bookmarkStart w:name="_Toc407980129" w:id="41"/>
       <w:r>
         <w:rPr>
           <w:rFonts w:asciiTheme="minorHAnsi" w:hAnsiTheme="minorHAnsi"/>
@@ -9896,7 +9959,7 @@
           <w:bCs/>
         </w:rPr>
       </w:pPr>
-      <w:bookmarkStart w:id="42" w:name="_Toc407980130"/>
+      <w:bookmarkStart w:name="_Toc407980130" w:id="42"/>
       <w:r>
         <w:rPr>
           <w:rFonts w:asciiTheme="minorHAnsi" w:hAnsiTheme="minorHAnsi"/>
@@ -9919,7 +9982,7 @@
           <w:rFonts w:asciiTheme="minorHAnsi" w:hAnsiTheme="minorHAnsi"/>
         </w:rPr>
       </w:pPr>
-      <w:bookmarkStart w:id="43" w:name="_Toc407980131"/>
+      <w:bookmarkStart w:name="_Toc407980131" w:id="43"/>
       <w:r>
         <w:rPr>
           <w:rFonts w:asciiTheme="minorHAnsi" w:hAnsiTheme="minorHAnsi"/>
@@ -10011,6 +10074,8 @@
       </w:r>
       <w:r>
         <w:br/>
+      </w:r>
+      <w:r>
         <w:t>Hier ein kleines Diagramm, das</w:t>
       </w:r>
       <w:r>
@@ -10025,7 +10090,7 @@
           <w:rFonts w:asciiTheme="minorHAnsi" w:hAnsiTheme="minorHAnsi"/>
         </w:rPr>
       </w:pPr>
-      <w:bookmarkStart w:id="44" w:name="_Toc407980132"/>
+      <w:bookmarkStart w:name="_Toc407980132" w:id="44"/>
       <w:r>
         <w:rPr>
           <w:rFonts w:asciiTheme="minorHAnsi" w:hAnsiTheme="minorHAnsi"/>
@@ -10231,7 +10296,7 @@
           <w:rFonts w:asciiTheme="minorHAnsi" w:hAnsiTheme="minorHAnsi"/>
         </w:rPr>
       </w:pPr>
-      <w:bookmarkStart w:id="45" w:name="_Toc407980133"/>
+      <w:bookmarkStart w:name="_Toc407980133" w:id="45"/>
       <w:r>
         <w:rPr>
           <w:rFonts w:asciiTheme="minorHAnsi" w:hAnsiTheme="minorHAnsi"/>
@@ -10261,7 +10326,7 @@
           <w:rFonts w:asciiTheme="minorHAnsi" w:hAnsiTheme="minorHAnsi"/>
         </w:rPr>
       </w:pPr>
-      <w:bookmarkStart w:id="46" w:name="_Toc407980134"/>
+      <w:bookmarkStart w:name="_Toc407980134" w:id="46"/>
       <w:r>
         <w:rPr>
           <w:rFonts w:asciiTheme="minorHAnsi" w:hAnsiTheme="minorHAnsi"/>
@@ -10471,7 +10536,7 @@
           <w:rFonts w:asciiTheme="minorHAnsi" w:hAnsiTheme="minorHAnsi"/>
         </w:rPr>
       </w:pPr>
-      <w:bookmarkStart w:id="47" w:name="_Toc407980135"/>
+      <w:bookmarkStart w:name="_Toc407980135" w:id="47"/>
       <w:r>
         <w:rPr>
           <w:rFonts w:asciiTheme="minorHAnsi" w:hAnsiTheme="minorHAnsi"/>
@@ -10543,7 +10608,7 @@
           <w:rFonts w:asciiTheme="minorHAnsi" w:hAnsiTheme="minorHAnsi"/>
         </w:rPr>
       </w:pPr>
-      <w:bookmarkStart w:id="48" w:name="_Toc407980136"/>
+      <w:bookmarkStart w:name="_Toc407980136" w:id="48"/>
       <w:r>
         <w:rPr>
           <w:rFonts w:asciiTheme="minorHAnsi" w:hAnsiTheme="minorHAnsi"/>
@@ -10621,7 +10686,7 @@
           <w:rFonts w:asciiTheme="minorHAnsi" w:hAnsiTheme="minorHAnsi"/>
         </w:rPr>
       </w:pPr>
-      <w:bookmarkStart w:id="49" w:name="_Toc407980137"/>
+      <w:bookmarkStart w:name="_Toc407980137" w:id="49"/>
       <w:r>
         <w:rPr>
           <w:rFonts w:asciiTheme="minorHAnsi" w:hAnsiTheme="minorHAnsi"/>
@@ -10970,7 +11035,7 @@
       <w:r>
         <w:t>example</w:t>
       </w:r>
-      <w:bookmarkStart w:id="50" w:name="_GoBack"/>
+      <w:bookmarkStart w:name="_GoBack" w:id="50"/>
       <w:bookmarkEnd w:id="50"/>
       <w:proofErr w:type="spellEnd"/>
     </w:p>
@@ -11047,12 +11112,12 @@
             </w:drawing>
           </mc:Choice>
           <mc:Fallback>
-            <w:pict>
-              <v:shapetype w14:anchorId="172843B1" id="_x0000_t202" coordsize="21600,21600" o:spt="202" path="m,l,21600r21600,l21600,xe">
+            <w:pict w14:anchorId="27521584">
+              <v:shapetype id="_x0000_t202" coordsize="21600,21600" o:spt="202" path="m,l,21600r21600,l21600,xe" w14:anchorId="172843B1">
                 <v:stroke joinstyle="miter"/>
                 <v:path gradientshapeok="t" o:connecttype="rect"/>
               </v:shapetype>
-              <v:shape id="Textfeld 34" o:spid="_x0000_s1026" type="#_x0000_t202" style="position:absolute;margin-left:242.65pt;margin-top:195.85pt;width:234.7pt;height:.05pt;z-index:251672576;visibility:visible;mso-wrap-style:square;mso-wrap-distance-left:9pt;mso-wrap-distance-top:0;mso-wrap-distance-right:9pt;mso-wrap-distance-bottom:0;mso-position-horizontal:absolute;mso-position-horizontal-relative:text;mso-position-vertical:absolute;mso-position-vertical-relative:text;v-text-anchor:top" o:gfxdata="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" stroked="f">
+              <v:shape id="Textfeld 34" style="position:absolute;margin-left:242.65pt;margin-top:195.85pt;width:234.7pt;height:.05pt;z-index:251672576;visibility:visible;mso-wrap-style:square;mso-wrap-distance-left:9pt;mso-wrap-distance-top:0;mso-wrap-distance-right:9pt;mso-wrap-distance-bottom:0;mso-position-horizontal:absolute;mso-position-horizontal-relative:text;mso-position-vertical:absolute;mso-position-vertical-relative:text;v-text-anchor:top" o:spid="_x0000_s1026" stroked="f" type="#_x0000_t202" o:gfxdata="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">
                 <v:textbox style="mso-fit-shape-to-text:t" inset="0,0,0,0">
                   <w:txbxContent>
                     <w:p>
@@ -11240,7 +11305,7 @@
     </w:p>
     <w:sectPr>
       <w:footerReference w:type="default" r:id="rId61"/>
-      <w:pgSz w:w="11906" w:h="16838"/>
+      <w:pgSz w:w="11906" w:h="16838" w:orient="portrait"/>
       <w:pgMar w:top="993" w:right="1417" w:bottom="1134" w:left="1417" w:header="708" w:footer="708" w:gutter="0"/>
       <w:cols w:space="708"/>
       <w:docGrid w:linePitch="360"/>
@@ -11361,7 +11426,7 @@
         <w:ind w:left="720" w:hanging="360"/>
       </w:pPr>
       <w:rPr>
-        <w:rFonts w:ascii="Symbol" w:hAnsi="Symbol" w:hint="default"/>
+        <w:rFonts w:hint="default" w:ascii="Symbol" w:hAnsi="Symbol"/>
       </w:rPr>
     </w:lvl>
     <w:lvl w:ilvl="1" w:tplc="08070003" w:tentative="1">
@@ -11373,7 +11438,7 @@
         <w:ind w:left="1440" w:hanging="360"/>
       </w:pPr>
       <w:rPr>
-        <w:rFonts w:ascii="Courier New" w:hAnsi="Courier New" w:cs="Courier New" w:hint="default"/>
+        <w:rFonts w:hint="default" w:ascii="Courier New" w:hAnsi="Courier New" w:cs="Courier New"/>
       </w:rPr>
     </w:lvl>
     <w:lvl w:ilvl="2" w:tplc="08070005" w:tentative="1">
@@ -11385,7 +11450,7 @@
         <w:ind w:left="2160" w:hanging="360"/>
       </w:pPr>
       <w:rPr>
-        <w:rFonts w:ascii="Wingdings" w:hAnsi="Wingdings" w:hint="default"/>
+        <w:rFonts w:hint="default" w:ascii="Wingdings" w:hAnsi="Wingdings"/>
       </w:rPr>
     </w:lvl>
     <w:lvl w:ilvl="3" w:tplc="08070001" w:tentative="1">
@@ -11397,7 +11462,7 @@
         <w:ind w:left="2880" w:hanging="360"/>
       </w:pPr>
       <w:rPr>
-        <w:rFonts w:ascii="Symbol" w:hAnsi="Symbol" w:hint="default"/>
+        <w:rFonts w:hint="default" w:ascii="Symbol" w:hAnsi="Symbol"/>
       </w:rPr>
     </w:lvl>
     <w:lvl w:ilvl="4" w:tplc="08070003" w:tentative="1">
@@ -11409,7 +11474,7 @@
         <w:ind w:left="3600" w:hanging="360"/>
       </w:pPr>
       <w:rPr>
-        <w:rFonts w:ascii="Courier New" w:hAnsi="Courier New" w:cs="Courier New" w:hint="default"/>
+        <w:rFonts w:hint="default" w:ascii="Courier New" w:hAnsi="Courier New" w:cs="Courier New"/>
       </w:rPr>
     </w:lvl>
     <w:lvl w:ilvl="5" w:tplc="08070005" w:tentative="1">
@@ -11421,7 +11486,7 @@
         <w:ind w:left="4320" w:hanging="360"/>
       </w:pPr>
       <w:rPr>
-        <w:rFonts w:ascii="Wingdings" w:hAnsi="Wingdings" w:hint="default"/>
+        <w:rFonts w:hint="default" w:ascii="Wingdings" w:hAnsi="Wingdings"/>
       </w:rPr>
     </w:lvl>
     <w:lvl w:ilvl="6" w:tplc="08070001" w:tentative="1">
@@ -11433,7 +11498,7 @@
         <w:ind w:left="5040" w:hanging="360"/>
       </w:pPr>
       <w:rPr>
-        <w:rFonts w:ascii="Symbol" w:hAnsi="Symbol" w:hint="default"/>
+        <w:rFonts w:hint="default" w:ascii="Symbol" w:hAnsi="Symbol"/>
       </w:rPr>
     </w:lvl>
     <w:lvl w:ilvl="7" w:tplc="08070003" w:tentative="1">
@@ -11445,7 +11510,7 @@
         <w:ind w:left="5760" w:hanging="360"/>
       </w:pPr>
       <w:rPr>
-        <w:rFonts w:ascii="Courier New" w:hAnsi="Courier New" w:cs="Courier New" w:hint="default"/>
+        <w:rFonts w:hint="default" w:ascii="Courier New" w:hAnsi="Courier New" w:cs="Courier New"/>
       </w:rPr>
     </w:lvl>
     <w:lvl w:ilvl="8" w:tplc="08070005" w:tentative="1">
@@ -11457,7 +11522,7 @@
         <w:ind w:left="6480" w:hanging="360"/>
       </w:pPr>
       <w:rPr>
-        <w:rFonts w:ascii="Wingdings" w:hAnsi="Wingdings" w:hint="default"/>
+        <w:rFonts w:hint="default" w:ascii="Wingdings" w:hAnsi="Wingdings"/>
       </w:rPr>
     </w:lvl>
   </w:abstractNum>
@@ -11473,7 +11538,7 @@
         <w:ind w:left="720" w:hanging="360"/>
       </w:pPr>
       <w:rPr>
-        <w:rFonts w:ascii="Wingdings" w:eastAsiaTheme="minorHAnsi" w:hAnsi="Wingdings" w:cstheme="minorBidi" w:hint="default"/>
+        <w:rFonts w:hint="default" w:ascii="Wingdings" w:hAnsi="Wingdings" w:eastAsiaTheme="minorHAnsi" w:cstheme="minorBidi"/>
       </w:rPr>
     </w:lvl>
     <w:lvl w:ilvl="1" w:tplc="08070003" w:tentative="1">
@@ -11485,7 +11550,7 @@
         <w:ind w:left="1440" w:hanging="360"/>
       </w:pPr>
       <w:rPr>
-        <w:rFonts w:ascii="Courier New" w:hAnsi="Courier New" w:cs="Courier New" w:hint="default"/>
+        <w:rFonts w:hint="default" w:ascii="Courier New" w:hAnsi="Courier New" w:cs="Courier New"/>
       </w:rPr>
     </w:lvl>
     <w:lvl w:ilvl="2" w:tplc="08070005" w:tentative="1">
@@ -11497,7 +11562,7 @@
         <w:ind w:left="2160" w:hanging="360"/>
       </w:pPr>
       <w:rPr>
-        <w:rFonts w:ascii="Wingdings" w:hAnsi="Wingdings" w:hint="default"/>
+        <w:rFonts w:hint="default" w:ascii="Wingdings" w:hAnsi="Wingdings"/>
       </w:rPr>
     </w:lvl>
     <w:lvl w:ilvl="3" w:tplc="08070001" w:tentative="1">
@@ -11509,7 +11574,7 @@
         <w:ind w:left="2880" w:hanging="360"/>
       </w:pPr>
       <w:rPr>
-        <w:rFonts w:ascii="Symbol" w:hAnsi="Symbol" w:hint="default"/>
+        <w:rFonts w:hint="default" w:ascii="Symbol" w:hAnsi="Symbol"/>
       </w:rPr>
     </w:lvl>
     <w:lvl w:ilvl="4" w:tplc="08070003" w:tentative="1">
@@ -11521,7 +11586,7 @@
         <w:ind w:left="3600" w:hanging="360"/>
       </w:pPr>
       <w:rPr>
-        <w:rFonts w:ascii="Courier New" w:hAnsi="Courier New" w:cs="Courier New" w:hint="default"/>
+        <w:rFonts w:hint="default" w:ascii="Courier New" w:hAnsi="Courier New" w:cs="Courier New"/>
       </w:rPr>
     </w:lvl>
     <w:lvl w:ilvl="5" w:tplc="08070005" w:tentative="1">
@@ -11533,7 +11598,7 @@
         <w:ind w:left="4320" w:hanging="360"/>
       </w:pPr>
       <w:rPr>
-        <w:rFonts w:ascii="Wingdings" w:hAnsi="Wingdings" w:hint="default"/>
+        <w:rFonts w:hint="default" w:ascii="Wingdings" w:hAnsi="Wingdings"/>
       </w:rPr>
     </w:lvl>
     <w:lvl w:ilvl="6" w:tplc="08070001" w:tentative="1">
@@ -11545,7 +11610,7 @@
         <w:ind w:left="5040" w:hanging="360"/>
       </w:pPr>
       <w:rPr>
-        <w:rFonts w:ascii="Symbol" w:hAnsi="Symbol" w:hint="default"/>
+        <w:rFonts w:hint="default" w:ascii="Symbol" w:hAnsi="Symbol"/>
       </w:rPr>
     </w:lvl>
     <w:lvl w:ilvl="7" w:tplc="08070003" w:tentative="1">
@@ -11557,7 +11622,7 @@
         <w:ind w:left="5760" w:hanging="360"/>
       </w:pPr>
       <w:rPr>
-        <w:rFonts w:ascii="Courier New" w:hAnsi="Courier New" w:cs="Courier New" w:hint="default"/>
+        <w:rFonts w:hint="default" w:ascii="Courier New" w:hAnsi="Courier New" w:cs="Courier New"/>
       </w:rPr>
     </w:lvl>
     <w:lvl w:ilvl="8" w:tplc="08070005" w:tentative="1">
@@ -11569,7 +11634,7 @@
         <w:ind w:left="6480" w:hanging="360"/>
       </w:pPr>
       <w:rPr>
-        <w:rFonts w:ascii="Wingdings" w:hAnsi="Wingdings" w:hint="default"/>
+        <w:rFonts w:hint="default" w:ascii="Wingdings" w:hAnsi="Wingdings"/>
       </w:rPr>
     </w:lvl>
   </w:abstractNum>
@@ -11586,7 +11651,7 @@
         <w:ind w:left="720" w:hanging="360"/>
       </w:pPr>
       <w:rPr>
-        <w:rFonts w:ascii="Calibri" w:eastAsiaTheme="minorHAnsi" w:hAnsi="Calibri" w:cstheme="minorBidi" w:hint="default"/>
+        <w:rFonts w:hint="default" w:ascii="Calibri" w:hAnsi="Calibri" w:eastAsiaTheme="minorHAnsi" w:cstheme="minorBidi"/>
       </w:rPr>
     </w:lvl>
     <w:lvl w:ilvl="1" w:tplc="08070003" w:tentative="1">
@@ -11598,7 +11663,7 @@
         <w:ind w:left="1440" w:hanging="360"/>
       </w:pPr>
       <w:rPr>
-        <w:rFonts w:ascii="Courier New" w:hAnsi="Courier New" w:cs="Courier New" w:hint="default"/>
+        <w:rFonts w:hint="default" w:ascii="Courier New" w:hAnsi="Courier New" w:cs="Courier New"/>
       </w:rPr>
     </w:lvl>
     <w:lvl w:ilvl="2" w:tplc="08070005" w:tentative="1">
@@ -11610,7 +11675,7 @@
         <w:ind w:left="2160" w:hanging="360"/>
       </w:pPr>
       <w:rPr>
-        <w:rFonts w:ascii="Wingdings" w:hAnsi="Wingdings" w:hint="default"/>
+        <w:rFonts w:hint="default" w:ascii="Wingdings" w:hAnsi="Wingdings"/>
       </w:rPr>
     </w:lvl>
     <w:lvl w:ilvl="3" w:tplc="08070001" w:tentative="1">
@@ -11622,7 +11687,7 @@
         <w:ind w:left="2880" w:hanging="360"/>
       </w:pPr>
       <w:rPr>
-        <w:rFonts w:ascii="Symbol" w:hAnsi="Symbol" w:hint="default"/>
+        <w:rFonts w:hint="default" w:ascii="Symbol" w:hAnsi="Symbol"/>
       </w:rPr>
     </w:lvl>
     <w:lvl w:ilvl="4" w:tplc="08070003" w:tentative="1">
@@ -11634,7 +11699,7 @@
         <w:ind w:left="3600" w:hanging="360"/>
       </w:pPr>
       <w:rPr>
-        <w:rFonts w:ascii="Courier New" w:hAnsi="Courier New" w:cs="Courier New" w:hint="default"/>
+        <w:rFonts w:hint="default" w:ascii="Courier New" w:hAnsi="Courier New" w:cs="Courier New"/>
       </w:rPr>
     </w:lvl>
     <w:lvl w:ilvl="5" w:tplc="08070005" w:tentative="1">
@@ -11646,7 +11711,7 @@
         <w:ind w:left="4320" w:hanging="360"/>
       </w:pPr>
       <w:rPr>
-        <w:rFonts w:ascii="Wingdings" w:hAnsi="Wingdings" w:hint="default"/>
+        <w:rFonts w:hint="default" w:ascii="Wingdings" w:hAnsi="Wingdings"/>
       </w:rPr>
     </w:lvl>
     <w:lvl w:ilvl="6" w:tplc="08070001" w:tentative="1">
@@ -11658,7 +11723,7 @@
         <w:ind w:left="5040" w:hanging="360"/>
       </w:pPr>
       <w:rPr>
-        <w:rFonts w:ascii="Symbol" w:hAnsi="Symbol" w:hint="default"/>
+        <w:rFonts w:hint="default" w:ascii="Symbol" w:hAnsi="Symbol"/>
       </w:rPr>
     </w:lvl>
     <w:lvl w:ilvl="7" w:tplc="08070003" w:tentative="1">
@@ -11670,7 +11735,7 @@
         <w:ind w:left="5760" w:hanging="360"/>
       </w:pPr>
       <w:rPr>
-        <w:rFonts w:ascii="Courier New" w:hAnsi="Courier New" w:cs="Courier New" w:hint="default"/>
+        <w:rFonts w:hint="default" w:ascii="Courier New" w:hAnsi="Courier New" w:cs="Courier New"/>
       </w:rPr>
     </w:lvl>
     <w:lvl w:ilvl="8" w:tplc="08070005" w:tentative="1">
@@ -11682,7 +11747,7 @@
         <w:ind w:left="6480" w:hanging="360"/>
       </w:pPr>
       <w:rPr>
-        <w:rFonts w:ascii="Wingdings" w:hAnsi="Wingdings" w:hint="default"/>
+        <w:rFonts w:hint="default" w:ascii="Wingdings" w:hAnsi="Wingdings"/>
       </w:rPr>
     </w:lvl>
   </w:abstractNum>
@@ -11699,7 +11764,7 @@
         <w:ind w:left="720" w:hanging="360"/>
       </w:pPr>
       <w:rPr>
-        <w:rFonts w:ascii="Symbol" w:hAnsi="Symbol" w:hint="default"/>
+        <w:rFonts w:hint="default" w:ascii="Symbol" w:hAnsi="Symbol"/>
       </w:rPr>
     </w:lvl>
     <w:lvl w:ilvl="1" w:tplc="08070003" w:tentative="1">
@@ -11711,7 +11776,7 @@
         <w:ind w:left="1440" w:hanging="360"/>
       </w:pPr>
       <w:rPr>
-        <w:rFonts w:ascii="Courier New" w:hAnsi="Courier New" w:cs="Courier New" w:hint="default"/>
+        <w:rFonts w:hint="default" w:ascii="Courier New" w:hAnsi="Courier New" w:cs="Courier New"/>
       </w:rPr>
     </w:lvl>
     <w:lvl w:ilvl="2" w:tplc="08070005" w:tentative="1">
@@ -11723,7 +11788,7 @@
         <w:ind w:left="2160" w:hanging="360"/>
       </w:pPr>
       <w:rPr>
-        <w:rFonts w:ascii="Wingdings" w:hAnsi="Wingdings" w:hint="default"/>
+        <w:rFonts w:hint="default" w:ascii="Wingdings" w:hAnsi="Wingdings"/>
       </w:rPr>
     </w:lvl>
     <w:lvl w:ilvl="3" w:tplc="08070001" w:tentative="1">
@@ -11735,7 +11800,7 @@
         <w:ind w:left="2880" w:hanging="360"/>
       </w:pPr>
       <w:rPr>
-        <w:rFonts w:ascii="Symbol" w:hAnsi="Symbol" w:hint="default"/>
+        <w:rFonts w:hint="default" w:ascii="Symbol" w:hAnsi="Symbol"/>
       </w:rPr>
     </w:lvl>
     <w:lvl w:ilvl="4" w:tplc="08070003" w:tentative="1">
@@ -11747,7 +11812,7 @@
         <w:ind w:left="3600" w:hanging="360"/>
       </w:pPr>
       <w:rPr>
-        <w:rFonts w:ascii="Courier New" w:hAnsi="Courier New" w:cs="Courier New" w:hint="default"/>
+        <w:rFonts w:hint="default" w:ascii="Courier New" w:hAnsi="Courier New" w:cs="Courier New"/>
       </w:rPr>
     </w:lvl>
     <w:lvl w:ilvl="5" w:tplc="08070005" w:tentative="1">
@@ -11759,7 +11824,7 @@
         <w:ind w:left="4320" w:hanging="360"/>
       </w:pPr>
       <w:rPr>
-        <w:rFonts w:ascii="Wingdings" w:hAnsi="Wingdings" w:hint="default"/>
+        <w:rFonts w:hint="default" w:ascii="Wingdings" w:hAnsi="Wingdings"/>
       </w:rPr>
     </w:lvl>
     <w:lvl w:ilvl="6" w:tplc="08070001" w:tentative="1">
@@ -11771,7 +11836,7 @@
         <w:ind w:left="5040" w:hanging="360"/>
       </w:pPr>
       <w:rPr>
-        <w:rFonts w:ascii="Symbol" w:hAnsi="Symbol" w:hint="default"/>
+        <w:rFonts w:hint="default" w:ascii="Symbol" w:hAnsi="Symbol"/>
       </w:rPr>
     </w:lvl>
     <w:lvl w:ilvl="7" w:tplc="08070003" w:tentative="1">
@@ -11783,7 +11848,7 @@
         <w:ind w:left="5760" w:hanging="360"/>
       </w:pPr>
       <w:rPr>
-        <w:rFonts w:ascii="Courier New" w:hAnsi="Courier New" w:cs="Courier New" w:hint="default"/>
+        <w:rFonts w:hint="default" w:ascii="Courier New" w:hAnsi="Courier New" w:cs="Courier New"/>
       </w:rPr>
     </w:lvl>
     <w:lvl w:ilvl="8" w:tplc="08070005" w:tentative="1">
@@ -11795,7 +11860,7 @@
         <w:ind w:left="6480" w:hanging="360"/>
       </w:pPr>
       <w:rPr>
-        <w:rFonts w:ascii="Wingdings" w:hAnsi="Wingdings" w:hint="default"/>
+        <w:rFonts w:hint="default" w:ascii="Wingdings" w:hAnsi="Wingdings"/>
       </w:rPr>
     </w:lvl>
   </w:abstractNum>
@@ -11812,7 +11877,7 @@
         <w:ind w:left="720" w:hanging="360"/>
       </w:pPr>
       <w:rPr>
-        <w:rFonts w:ascii="Calibri" w:eastAsiaTheme="minorHAnsi" w:hAnsi="Calibri" w:cstheme="minorBidi" w:hint="default"/>
+        <w:rFonts w:hint="default" w:ascii="Calibri" w:hAnsi="Calibri" w:eastAsiaTheme="minorHAnsi" w:cstheme="minorBidi"/>
       </w:rPr>
     </w:lvl>
     <w:lvl w:ilvl="1" w:tplc="08070003" w:tentative="1">
@@ -11824,7 +11889,7 @@
         <w:ind w:left="1440" w:hanging="360"/>
       </w:pPr>
       <w:rPr>
-        <w:rFonts w:ascii="Courier New" w:hAnsi="Courier New" w:cs="Courier New" w:hint="default"/>
+        <w:rFonts w:hint="default" w:ascii="Courier New" w:hAnsi="Courier New" w:cs="Courier New"/>
       </w:rPr>
     </w:lvl>
     <w:lvl w:ilvl="2" w:tplc="08070005" w:tentative="1">
@@ -11836,7 +11901,7 @@
         <w:ind w:left="2160" w:hanging="360"/>
       </w:pPr>
       <w:rPr>
-        <w:rFonts w:ascii="Wingdings" w:hAnsi="Wingdings" w:hint="default"/>
+        <w:rFonts w:hint="default" w:ascii="Wingdings" w:hAnsi="Wingdings"/>
       </w:rPr>
     </w:lvl>
     <w:lvl w:ilvl="3" w:tplc="08070001" w:tentative="1">
@@ -11848,7 +11913,7 @@
         <w:ind w:left="2880" w:hanging="360"/>
       </w:pPr>
       <w:rPr>
-        <w:rFonts w:ascii="Symbol" w:hAnsi="Symbol" w:hint="default"/>
+        <w:rFonts w:hint="default" w:ascii="Symbol" w:hAnsi="Symbol"/>
       </w:rPr>
     </w:lvl>
     <w:lvl w:ilvl="4" w:tplc="08070003" w:tentative="1">
@@ -11860,7 +11925,7 @@
         <w:ind w:left="3600" w:hanging="360"/>
       </w:pPr>
       <w:rPr>
-        <w:rFonts w:ascii="Courier New" w:hAnsi="Courier New" w:cs="Courier New" w:hint="default"/>
+        <w:rFonts w:hint="default" w:ascii="Courier New" w:hAnsi="Courier New" w:cs="Courier New"/>
       </w:rPr>
     </w:lvl>
     <w:lvl w:ilvl="5" w:tplc="08070005" w:tentative="1">
@@ -11872,7 +11937,7 @@
         <w:ind w:left="4320" w:hanging="360"/>
       </w:pPr>
       <w:rPr>
-        <w:rFonts w:ascii="Wingdings" w:hAnsi="Wingdings" w:hint="default"/>
+        <w:rFonts w:hint="default" w:ascii="Wingdings" w:hAnsi="Wingdings"/>
       </w:rPr>
     </w:lvl>
     <w:lvl w:ilvl="6" w:tplc="08070001" w:tentative="1">
@@ -11884,7 +11949,7 @@
         <w:ind w:left="5040" w:hanging="360"/>
       </w:pPr>
       <w:rPr>
-        <w:rFonts w:ascii="Symbol" w:hAnsi="Symbol" w:hint="default"/>
+        <w:rFonts w:hint="default" w:ascii="Symbol" w:hAnsi="Symbol"/>
       </w:rPr>
     </w:lvl>
     <w:lvl w:ilvl="7" w:tplc="08070003" w:tentative="1">
@@ -11896,7 +11961,7 @@
         <w:ind w:left="5760" w:hanging="360"/>
       </w:pPr>
       <w:rPr>
-        <w:rFonts w:ascii="Courier New" w:hAnsi="Courier New" w:cs="Courier New" w:hint="default"/>
+        <w:rFonts w:hint="default" w:ascii="Courier New" w:hAnsi="Courier New" w:cs="Courier New"/>
       </w:rPr>
     </w:lvl>
     <w:lvl w:ilvl="8" w:tplc="08070005" w:tentative="1">
@@ -11908,7 +11973,7 @@
         <w:ind w:left="6480" w:hanging="360"/>
       </w:pPr>
       <w:rPr>
-        <w:rFonts w:ascii="Wingdings" w:hAnsi="Wingdings" w:hint="default"/>
+        <w:rFonts w:hint="default" w:ascii="Wingdings" w:hAnsi="Wingdings"/>
       </w:rPr>
     </w:lvl>
   </w:abstractNum>
@@ -11928,7 +11993,7 @@
         <w:ind w:left="720" w:hanging="360"/>
       </w:pPr>
       <w:rPr>
-        <w:rFonts w:ascii="Symbol" w:hAnsi="Symbol" w:hint="default"/>
+        <w:rFonts w:hint="default" w:ascii="Symbol" w:hAnsi="Symbol"/>
         <w:sz w:val="20"/>
       </w:rPr>
     </w:lvl>
@@ -11944,7 +12009,7 @@
         <w:ind w:left="1440" w:hanging="360"/>
       </w:pPr>
       <w:rPr>
-        <w:rFonts w:ascii="Courier New" w:hAnsi="Courier New" w:hint="default"/>
+        <w:rFonts w:hint="default" w:ascii="Courier New" w:hAnsi="Courier New"/>
         <w:sz w:val="20"/>
       </w:rPr>
     </w:lvl>
@@ -11960,7 +12025,7 @@
         <w:ind w:left="2160" w:hanging="360"/>
       </w:pPr>
       <w:rPr>
-        <w:rFonts w:ascii="Wingdings" w:hAnsi="Wingdings" w:hint="default"/>
+        <w:rFonts w:hint="default" w:ascii="Wingdings" w:hAnsi="Wingdings"/>
         <w:sz w:val="20"/>
       </w:rPr>
     </w:lvl>
@@ -11976,7 +12041,7 @@
         <w:ind w:left="2880" w:hanging="360"/>
       </w:pPr>
       <w:rPr>
-        <w:rFonts w:ascii="Wingdings" w:hAnsi="Wingdings" w:hint="default"/>
+        <w:rFonts w:hint="default" w:ascii="Wingdings" w:hAnsi="Wingdings"/>
         <w:sz w:val="20"/>
       </w:rPr>
     </w:lvl>
@@ -11992,7 +12057,7 @@
         <w:ind w:left="3600" w:hanging="360"/>
       </w:pPr>
       <w:rPr>
-        <w:rFonts w:ascii="Wingdings" w:hAnsi="Wingdings" w:hint="default"/>
+        <w:rFonts w:hint="default" w:ascii="Wingdings" w:hAnsi="Wingdings"/>
         <w:sz w:val="20"/>
       </w:rPr>
     </w:lvl>
@@ -12008,7 +12073,7 @@
         <w:ind w:left="4320" w:hanging="360"/>
       </w:pPr>
       <w:rPr>
-        <w:rFonts w:ascii="Wingdings" w:hAnsi="Wingdings" w:hint="default"/>
+        <w:rFonts w:hint="default" w:ascii="Wingdings" w:hAnsi="Wingdings"/>
         <w:sz w:val="20"/>
       </w:rPr>
     </w:lvl>
@@ -12024,7 +12089,7 @@
         <w:ind w:left="5040" w:hanging="360"/>
       </w:pPr>
       <w:rPr>
-        <w:rFonts w:ascii="Wingdings" w:hAnsi="Wingdings" w:hint="default"/>
+        <w:rFonts w:hint="default" w:ascii="Wingdings" w:hAnsi="Wingdings"/>
         <w:sz w:val="20"/>
       </w:rPr>
     </w:lvl>
@@ -12040,7 +12105,7 @@
         <w:ind w:left="5760" w:hanging="360"/>
       </w:pPr>
       <w:rPr>
-        <w:rFonts w:ascii="Wingdings" w:hAnsi="Wingdings" w:hint="default"/>
+        <w:rFonts w:hint="default" w:ascii="Wingdings" w:hAnsi="Wingdings"/>
         <w:sz w:val="20"/>
       </w:rPr>
     </w:lvl>
@@ -12056,7 +12121,7 @@
         <w:ind w:left="6480" w:hanging="360"/>
       </w:pPr>
       <w:rPr>
-        <w:rFonts w:ascii="Wingdings" w:hAnsi="Wingdings" w:hint="default"/>
+        <w:rFonts w:hint="default" w:ascii="Wingdings" w:hAnsi="Wingdings"/>
         <w:sz w:val="20"/>
       </w:rPr>
     </w:lvl>
@@ -12077,7 +12142,7 @@
         <w:ind w:left="720" w:hanging="360"/>
       </w:pPr>
       <w:rPr>
-        <w:rFonts w:ascii="Symbol" w:hAnsi="Symbol" w:hint="default"/>
+        <w:rFonts w:hint="default" w:ascii="Symbol" w:hAnsi="Symbol"/>
         <w:sz w:val="20"/>
       </w:rPr>
     </w:lvl>
@@ -12093,7 +12158,7 @@
         <w:ind w:left="1440" w:hanging="360"/>
       </w:pPr>
       <w:rPr>
-        <w:rFonts w:ascii="Courier New" w:hAnsi="Courier New" w:hint="default"/>
+        <w:rFonts w:hint="default" w:ascii="Courier New" w:hAnsi="Courier New"/>
         <w:sz w:val="20"/>
       </w:rPr>
     </w:lvl>
@@ -12109,7 +12174,7 @@
         <w:ind w:left="2160" w:hanging="360"/>
       </w:pPr>
       <w:rPr>
-        <w:rFonts w:ascii="Wingdings" w:hAnsi="Wingdings" w:hint="default"/>
+        <w:rFonts w:hint="default" w:ascii="Wingdings" w:hAnsi="Wingdings"/>
         <w:sz w:val="20"/>
       </w:rPr>
     </w:lvl>
@@ -12125,7 +12190,7 @@
         <w:ind w:left="2880" w:hanging="360"/>
       </w:pPr>
       <w:rPr>
-        <w:rFonts w:ascii="Wingdings" w:hAnsi="Wingdings" w:hint="default"/>
+        <w:rFonts w:hint="default" w:ascii="Wingdings" w:hAnsi="Wingdings"/>
         <w:sz w:val="20"/>
       </w:rPr>
     </w:lvl>
@@ -12141,7 +12206,7 @@
         <w:ind w:left="3600" w:hanging="360"/>
       </w:pPr>
       <w:rPr>
-        <w:rFonts w:ascii="Wingdings" w:hAnsi="Wingdings" w:hint="default"/>
+        <w:rFonts w:hint="default" w:ascii="Wingdings" w:hAnsi="Wingdings"/>
         <w:sz w:val="20"/>
       </w:rPr>
     </w:lvl>
@@ -12157,7 +12222,7 @@
         <w:ind w:left="4320" w:hanging="360"/>
       </w:pPr>
       <w:rPr>
-        <w:rFonts w:ascii="Wingdings" w:hAnsi="Wingdings" w:hint="default"/>
+        <w:rFonts w:hint="default" w:ascii="Wingdings" w:hAnsi="Wingdings"/>
         <w:sz w:val="20"/>
       </w:rPr>
     </w:lvl>
@@ -12173,7 +12238,7 @@
         <w:ind w:left="5040" w:hanging="360"/>
       </w:pPr>
       <w:rPr>
-        <w:rFonts w:ascii="Wingdings" w:hAnsi="Wingdings" w:hint="default"/>
+        <w:rFonts w:hint="default" w:ascii="Wingdings" w:hAnsi="Wingdings"/>
         <w:sz w:val="20"/>
       </w:rPr>
     </w:lvl>
@@ -12189,7 +12254,7 @@
         <w:ind w:left="5760" w:hanging="360"/>
       </w:pPr>
       <w:rPr>
-        <w:rFonts w:ascii="Wingdings" w:hAnsi="Wingdings" w:hint="default"/>
+        <w:rFonts w:hint="default" w:ascii="Wingdings" w:hAnsi="Wingdings"/>
         <w:sz w:val="20"/>
       </w:rPr>
     </w:lvl>
@@ -12205,7 +12270,7 @@
         <w:ind w:left="6480" w:hanging="360"/>
       </w:pPr>
       <w:rPr>
-        <w:rFonts w:ascii="Wingdings" w:hAnsi="Wingdings" w:hint="default"/>
+        <w:rFonts w:hint="default" w:ascii="Wingdings" w:hAnsi="Wingdings"/>
         <w:sz w:val="20"/>
       </w:rPr>
     </w:lvl>
@@ -12223,7 +12288,7 @@
         <w:ind w:left="720" w:hanging="360"/>
       </w:pPr>
       <w:rPr>
-        <w:rFonts w:ascii="Calibri" w:eastAsiaTheme="minorHAnsi" w:hAnsi="Calibri" w:cstheme="minorBidi" w:hint="default"/>
+        <w:rFonts w:hint="default" w:ascii="Calibri" w:hAnsi="Calibri" w:eastAsiaTheme="minorHAnsi" w:cstheme="minorBidi"/>
       </w:rPr>
     </w:lvl>
     <w:lvl w:ilvl="1" w:tplc="08070003" w:tentative="1">
@@ -12235,7 +12300,7 @@
         <w:ind w:left="1440" w:hanging="360"/>
       </w:pPr>
       <w:rPr>
-        <w:rFonts w:ascii="Courier New" w:hAnsi="Courier New" w:cs="Courier New" w:hint="default"/>
+        <w:rFonts w:hint="default" w:ascii="Courier New" w:hAnsi="Courier New" w:cs="Courier New"/>
       </w:rPr>
     </w:lvl>
     <w:lvl w:ilvl="2" w:tplc="08070005" w:tentative="1">
@@ -12247,7 +12312,7 @@
         <w:ind w:left="2160" w:hanging="360"/>
       </w:pPr>
       <w:rPr>
-        <w:rFonts w:ascii="Wingdings" w:hAnsi="Wingdings" w:hint="default"/>
+        <w:rFonts w:hint="default" w:ascii="Wingdings" w:hAnsi="Wingdings"/>
       </w:rPr>
     </w:lvl>
     <w:lvl w:ilvl="3" w:tplc="08070001" w:tentative="1">
@@ -12259,7 +12324,7 @@
         <w:ind w:left="2880" w:hanging="360"/>
       </w:pPr>
       <w:rPr>
-        <w:rFonts w:ascii="Symbol" w:hAnsi="Symbol" w:hint="default"/>
+        <w:rFonts w:hint="default" w:ascii="Symbol" w:hAnsi="Symbol"/>
       </w:rPr>
     </w:lvl>
     <w:lvl w:ilvl="4" w:tplc="08070003" w:tentative="1">
@@ -12271,7 +12336,7 @@
         <w:ind w:left="3600" w:hanging="360"/>
       </w:pPr>
       <w:rPr>
-        <w:rFonts w:ascii="Courier New" w:hAnsi="Courier New" w:cs="Courier New" w:hint="default"/>
+        <w:rFonts w:hint="default" w:ascii="Courier New" w:hAnsi="Courier New" w:cs="Courier New"/>
       </w:rPr>
     </w:lvl>
     <w:lvl w:ilvl="5" w:tplc="08070005" w:tentative="1">
@@ -12283,7 +12348,7 @@
         <w:ind w:left="4320" w:hanging="360"/>
       </w:pPr>
       <w:rPr>
-        <w:rFonts w:ascii="Wingdings" w:hAnsi="Wingdings" w:hint="default"/>
+        <w:rFonts w:hint="default" w:ascii="Wingdings" w:hAnsi="Wingdings"/>
       </w:rPr>
     </w:lvl>
     <w:lvl w:ilvl="6" w:tplc="08070001" w:tentative="1">
@@ -12295,7 +12360,7 @@
         <w:ind w:left="5040" w:hanging="360"/>
       </w:pPr>
       <w:rPr>
-        <w:rFonts w:ascii="Symbol" w:hAnsi="Symbol" w:hint="default"/>
+        <w:rFonts w:hint="default" w:ascii="Symbol" w:hAnsi="Symbol"/>
       </w:rPr>
     </w:lvl>
     <w:lvl w:ilvl="7" w:tplc="08070003" w:tentative="1">
@@ -12307,7 +12372,7 @@
         <w:ind w:left="5760" w:hanging="360"/>
       </w:pPr>
       <w:rPr>
-        <w:rFonts w:ascii="Courier New" w:hAnsi="Courier New" w:cs="Courier New" w:hint="default"/>
+        <w:rFonts w:hint="default" w:ascii="Courier New" w:hAnsi="Courier New" w:cs="Courier New"/>
       </w:rPr>
     </w:lvl>
     <w:lvl w:ilvl="8" w:tplc="08070005" w:tentative="1">
@@ -12319,7 +12384,7 @@
         <w:ind w:left="6480" w:hanging="360"/>
       </w:pPr>
       <w:rPr>
-        <w:rFonts w:ascii="Wingdings" w:hAnsi="Wingdings" w:hint="default"/>
+        <w:rFonts w:hint="default" w:ascii="Wingdings" w:hAnsi="Wingdings"/>
       </w:rPr>
     </w:lvl>
   </w:abstractNum>
@@ -12336,7 +12401,7 @@
         <w:ind w:left="720" w:hanging="360"/>
       </w:pPr>
       <w:rPr>
-        <w:rFonts w:ascii="Symbol" w:hAnsi="Symbol" w:hint="default"/>
+        <w:rFonts w:hint="default" w:ascii="Symbol" w:hAnsi="Symbol"/>
       </w:rPr>
     </w:lvl>
     <w:lvl w:ilvl="1" w:tplc="08070003">
@@ -12348,7 +12413,7 @@
         <w:ind w:left="1440" w:hanging="360"/>
       </w:pPr>
       <w:rPr>
-        <w:rFonts w:ascii="Courier New" w:hAnsi="Courier New" w:cs="Courier New" w:hint="default"/>
+        <w:rFonts w:hint="default" w:ascii="Courier New" w:hAnsi="Courier New" w:cs="Courier New"/>
       </w:rPr>
     </w:lvl>
     <w:lvl w:ilvl="2" w:tplc="08070005" w:tentative="1">
@@ -12360,7 +12425,7 @@
         <w:ind w:left="2160" w:hanging="360"/>
       </w:pPr>
       <w:rPr>
-        <w:rFonts w:ascii="Wingdings" w:hAnsi="Wingdings" w:hint="default"/>
+        <w:rFonts w:hint="default" w:ascii="Wingdings" w:hAnsi="Wingdings"/>
       </w:rPr>
     </w:lvl>
     <w:lvl w:ilvl="3" w:tplc="08070001" w:tentative="1">
@@ -12372,7 +12437,7 @@
         <w:ind w:left="2880" w:hanging="360"/>
       </w:pPr>
       <w:rPr>
-        <w:rFonts w:ascii="Symbol" w:hAnsi="Symbol" w:hint="default"/>
+        <w:rFonts w:hint="default" w:ascii="Symbol" w:hAnsi="Symbol"/>
       </w:rPr>
     </w:lvl>
     <w:lvl w:ilvl="4" w:tplc="08070003" w:tentative="1">
@@ -12384,7 +12449,7 @@
         <w:ind w:left="3600" w:hanging="360"/>
       </w:pPr>
       <w:rPr>
-        <w:rFonts w:ascii="Courier New" w:hAnsi="Courier New" w:cs="Courier New" w:hint="default"/>
+        <w:rFonts w:hint="default" w:ascii="Courier New" w:hAnsi="Courier New" w:cs="Courier New"/>
       </w:rPr>
     </w:lvl>
     <w:lvl w:ilvl="5" w:tplc="08070005" w:tentative="1">
@@ -12396,7 +12461,7 @@
         <w:ind w:left="4320" w:hanging="360"/>
       </w:pPr>
       <w:rPr>
-        <w:rFonts w:ascii="Wingdings" w:hAnsi="Wingdings" w:hint="default"/>
+        <w:rFonts w:hint="default" w:ascii="Wingdings" w:hAnsi="Wingdings"/>
       </w:rPr>
     </w:lvl>
     <w:lvl w:ilvl="6" w:tplc="08070001" w:tentative="1">
@@ -12408,7 +12473,7 @@
         <w:ind w:left="5040" w:hanging="360"/>
       </w:pPr>
       <w:rPr>
-        <w:rFonts w:ascii="Symbol" w:hAnsi="Symbol" w:hint="default"/>
+        <w:rFonts w:hint="default" w:ascii="Symbol" w:hAnsi="Symbol"/>
       </w:rPr>
     </w:lvl>
     <w:lvl w:ilvl="7" w:tplc="08070003" w:tentative="1">
@@ -12420,7 +12485,7 @@
         <w:ind w:left="5760" w:hanging="360"/>
       </w:pPr>
       <w:rPr>
-        <w:rFonts w:ascii="Courier New" w:hAnsi="Courier New" w:cs="Courier New" w:hint="default"/>
+        <w:rFonts w:hint="default" w:ascii="Courier New" w:hAnsi="Courier New" w:cs="Courier New"/>
       </w:rPr>
     </w:lvl>
     <w:lvl w:ilvl="8" w:tplc="08070005" w:tentative="1">
@@ -12432,7 +12497,7 @@
         <w:ind w:left="6480" w:hanging="360"/>
       </w:pPr>
       <w:rPr>
-        <w:rFonts w:ascii="Wingdings" w:hAnsi="Wingdings" w:hint="default"/>
+        <w:rFonts w:hint="default" w:ascii="Wingdings" w:hAnsi="Wingdings"/>
       </w:rPr>
     </w:lvl>
   </w:abstractNum>
@@ -12467,11 +12532,11 @@
 </file>
 
 <file path=word/styles.xml><?xml version="1.0" encoding="utf-8"?>
-<w:styles xmlns:mc="http://schemas.openxmlformats.org/markup-compatibility/2006" xmlns:r="http://schemas.openxmlformats.org/officeDocument/2006/relationships" xmlns:w="http://schemas.openxmlformats.org/wordprocessingml/2006/main" xmlns:w14="http://schemas.microsoft.com/office/word/2010/wordml" xmlns:w15="http://schemas.microsoft.com/office/word/2012/wordml" mc:Ignorable="w14 w15">
+<w:styles xmlns:wp14="http://schemas.microsoft.com/office/word/2010/wordprocessingDrawing" xmlns:mc="http://schemas.openxmlformats.org/markup-compatibility/2006" xmlns:r="http://schemas.openxmlformats.org/officeDocument/2006/relationships" xmlns:w="http://schemas.openxmlformats.org/wordprocessingml/2006/main" xmlns:w14="http://schemas.microsoft.com/office/word/2010/wordml" xmlns:w15="http://schemas.microsoft.com/office/word/2012/wordml" mc:Ignorable="w14 w15 wp14">
   <w:docDefaults>
     <w:rPrDefault>
       <w:rPr>
-        <w:rFonts w:asciiTheme="minorHAnsi" w:eastAsiaTheme="minorHAnsi" w:hAnsiTheme="minorHAnsi" w:cstheme="minorBidi"/>
+        <w:rFonts w:asciiTheme="minorHAnsi" w:hAnsiTheme="minorHAnsi" w:eastAsiaTheme="minorHAnsi" w:cstheme="minorBidi"/>
         <w:sz w:val="22"/>
         <w:szCs w:val="22"/>
         <w:lang w:val="de-CH" w:eastAsia="en-US" w:bidi="ar-SA"/>
@@ -12486,14 +12551,14 @@
   <w:latentStyles w:defLockedState="0" w:defUIPriority="99" w:defSemiHidden="0" w:defUnhideWhenUsed="0" w:defQFormat="0" w:count="371">
     <w:lsdException w:name="Normal" w:uiPriority="0" w:qFormat="1"/>
     <w:lsdException w:name="heading 1" w:uiPriority="9" w:qFormat="1"/>
-    <w:lsdException w:name="heading 2" w:semiHidden="1" w:uiPriority="9" w:unhideWhenUsed="1" w:qFormat="1"/>
-    <w:lsdException w:name="heading 3" w:semiHidden="1" w:uiPriority="9" w:unhideWhenUsed="1" w:qFormat="1"/>
-    <w:lsdException w:name="heading 4" w:semiHidden="1" w:uiPriority="9" w:unhideWhenUsed="1" w:qFormat="1"/>
-    <w:lsdException w:name="heading 5" w:semiHidden="1" w:uiPriority="9" w:unhideWhenUsed="1" w:qFormat="1"/>
-    <w:lsdException w:name="heading 6" w:semiHidden="1" w:uiPriority="9" w:unhideWhenUsed="1" w:qFormat="1"/>
-    <w:lsdException w:name="heading 7" w:semiHidden="1" w:uiPriority="9" w:unhideWhenUsed="1" w:qFormat="1"/>
-    <w:lsdException w:name="heading 8" w:semiHidden="1" w:uiPriority="9" w:unhideWhenUsed="1" w:qFormat="1"/>
-    <w:lsdException w:name="heading 9" w:semiHidden="1" w:uiPriority="9" w:unhideWhenUsed="1" w:qFormat="1"/>
+    <w:lsdException w:name="heading 2" w:uiPriority="9" w:semiHidden="1" w:unhideWhenUsed="1" w:qFormat="1"/>
+    <w:lsdException w:name="heading 3" w:uiPriority="9" w:semiHidden="1" w:unhideWhenUsed="1" w:qFormat="1"/>
+    <w:lsdException w:name="heading 4" w:uiPriority="9" w:semiHidden="1" w:unhideWhenUsed="1" w:qFormat="1"/>
+    <w:lsdException w:name="heading 5" w:uiPriority="9" w:semiHidden="1" w:unhideWhenUsed="1" w:qFormat="1"/>
+    <w:lsdException w:name="heading 6" w:uiPriority="9" w:semiHidden="1" w:unhideWhenUsed="1" w:qFormat="1"/>
+    <w:lsdException w:name="heading 7" w:uiPriority="9" w:semiHidden="1" w:unhideWhenUsed="1" w:qFormat="1"/>
+    <w:lsdException w:name="heading 8" w:uiPriority="9" w:semiHidden="1" w:unhideWhenUsed="1" w:qFormat="1"/>
+    <w:lsdException w:name="heading 9" w:uiPriority="9" w:semiHidden="1" w:unhideWhenUsed="1" w:qFormat="1"/>
     <w:lsdException w:name="index 1" w:semiHidden="1" w:unhideWhenUsed="1"/>
     <w:lsdException w:name="index 2" w:semiHidden="1" w:unhideWhenUsed="1"/>
     <w:lsdException w:name="index 3" w:semiHidden="1" w:unhideWhenUsed="1"/>
@@ -12503,22 +12568,22 @@
     <w:lsdException w:name="index 7" w:semiHidden="1" w:unhideWhenUsed="1"/>
     <w:lsdException w:name="index 8" w:semiHidden="1" w:unhideWhenUsed="1"/>
     <w:lsdException w:name="index 9" w:semiHidden="1" w:unhideWhenUsed="1"/>
-    <w:lsdException w:name="toc 1" w:semiHidden="1" w:uiPriority="39" w:unhideWhenUsed="1"/>
-    <w:lsdException w:name="toc 2" w:semiHidden="1" w:uiPriority="39" w:unhideWhenUsed="1"/>
-    <w:lsdException w:name="toc 3" w:semiHidden="1" w:uiPriority="39" w:unhideWhenUsed="1"/>
-    <w:lsdException w:name="toc 4" w:semiHidden="1" w:uiPriority="39" w:unhideWhenUsed="1"/>
-    <w:lsdException w:name="toc 5" w:semiHidden="1" w:uiPriority="39" w:unhideWhenUsed="1"/>
-    <w:lsdException w:name="toc 6" w:semiHidden="1" w:uiPriority="39" w:unhideWhenUsed="1"/>
-    <w:lsdException w:name="toc 7" w:semiHidden="1" w:uiPriority="39" w:unhideWhenUsed="1"/>
-    <w:lsdException w:name="toc 8" w:semiHidden="1" w:uiPriority="39" w:unhideWhenUsed="1"/>
-    <w:lsdException w:name="toc 9" w:semiHidden="1" w:uiPriority="39" w:unhideWhenUsed="1"/>
+    <w:lsdException w:name="toc 1" w:uiPriority="39" w:semiHidden="1" w:unhideWhenUsed="1"/>
+    <w:lsdException w:name="toc 2" w:uiPriority="39" w:semiHidden="1" w:unhideWhenUsed="1"/>
+    <w:lsdException w:name="toc 3" w:uiPriority="39" w:semiHidden="1" w:unhideWhenUsed="1"/>
+    <w:lsdException w:name="toc 4" w:uiPriority="39" w:semiHidden="1" w:unhideWhenUsed="1"/>
+    <w:lsdException w:name="toc 5" w:uiPriority="39" w:semiHidden="1" w:unhideWhenUsed="1"/>
+    <w:lsdException w:name="toc 6" w:uiPriority="39" w:semiHidden="1" w:unhideWhenUsed="1"/>
+    <w:lsdException w:name="toc 7" w:uiPriority="39" w:semiHidden="1" w:unhideWhenUsed="1"/>
+    <w:lsdException w:name="toc 8" w:uiPriority="39" w:semiHidden="1" w:unhideWhenUsed="1"/>
+    <w:lsdException w:name="toc 9" w:uiPriority="39" w:semiHidden="1" w:unhideWhenUsed="1"/>
     <w:lsdException w:name="Normal Indent" w:semiHidden="1" w:unhideWhenUsed="1"/>
     <w:lsdException w:name="footnote text" w:semiHidden="1" w:unhideWhenUsed="1"/>
     <w:lsdException w:name="annotation text" w:semiHidden="1" w:unhideWhenUsed="1"/>
     <w:lsdException w:name="header" w:semiHidden="1" w:unhideWhenUsed="1"/>
     <w:lsdException w:name="footer" w:semiHidden="1" w:unhideWhenUsed="1"/>
     <w:lsdException w:name="index heading" w:semiHidden="1" w:unhideWhenUsed="1"/>
-    <w:lsdException w:name="caption" w:semiHidden="1" w:uiPriority="35" w:unhideWhenUsed="1" w:qFormat="1"/>
+    <w:lsdException w:name="caption" w:uiPriority="35" w:semiHidden="1" w:unhideWhenUsed="1" w:qFormat="1"/>
     <w:lsdException w:name="table of figures" w:semiHidden="1" w:unhideWhenUsed="1"/>
     <w:lsdException w:name="envelope address" w:semiHidden="1" w:unhideWhenUsed="1"/>
     <w:lsdException w:name="envelope return" w:semiHidden="1" w:unhideWhenUsed="1"/>
@@ -12549,7 +12614,7 @@
     <w:lsdException w:name="Title" w:uiPriority="10" w:qFormat="1"/>
     <w:lsdException w:name="Closing" w:semiHidden="1" w:unhideWhenUsed="1"/>
     <w:lsdException w:name="Signature" w:semiHidden="1" w:unhideWhenUsed="1"/>
-    <w:lsdException w:name="Default Paragraph Font" w:semiHidden="1" w:uiPriority="1" w:unhideWhenUsed="1"/>
+    <w:lsdException w:name="Default Paragraph Font" w:uiPriority="1" w:semiHidden="1" w:unhideWhenUsed="1"/>
     <w:lsdException w:name="Body Text" w:semiHidden="1" w:unhideWhenUsed="1"/>
     <w:lsdException w:name="Body Text Indent" w:semiHidden="1" w:unhideWhenUsed="1"/>
     <w:lsdException w:name="List Continue" w:semiHidden="1" w:unhideWhenUsed="1"/>
@@ -12749,8 +12814,8 @@
     <w:lsdException w:name="Subtle Reference" w:uiPriority="31" w:qFormat="1"/>
     <w:lsdException w:name="Intense Reference" w:uiPriority="32" w:qFormat="1"/>
     <w:lsdException w:name="Book Title" w:uiPriority="33" w:qFormat="1"/>
-    <w:lsdException w:name="Bibliography" w:semiHidden="1" w:uiPriority="37" w:unhideWhenUsed="1"/>
-    <w:lsdException w:name="TOC Heading" w:semiHidden="1" w:uiPriority="39" w:unhideWhenUsed="1" w:qFormat="1"/>
+    <w:lsdException w:name="Bibliography" w:uiPriority="37" w:semiHidden="1" w:unhideWhenUsed="1"/>
+    <w:lsdException w:name="TOC Heading" w:uiPriority="39" w:semiHidden="1" w:unhideWhenUsed="1" w:qFormat="1"/>
     <w:lsdException w:name="Plain Table 1" w:uiPriority="41"/>
     <w:lsdException w:name="Plain Table 2" w:uiPriority="42"/>
     <w:lsdException w:name="Plain Table 3" w:uiPriority="43"/>
@@ -12856,7 +12921,7 @@
     <w:lsdException w:name="List Table 6 Colorful Accent 6" w:uiPriority="51"/>
     <w:lsdException w:name="List Table 7 Colorful Accent 6" w:uiPriority="52"/>
   </w:latentStyles>
-  <w:style w:type="paragraph" w:default="1" w:styleId="Standard">
+  <w:style w:type="paragraph" w:styleId="Standard" w:default="1">
     <w:name w:val="Normal"/>
     <w:qFormat/>
   </w:style>
@@ -12875,7 +12940,7 @@
       <w:outlineLvl w:val="0"/>
     </w:pPr>
     <w:rPr>
-      <w:rFonts w:asciiTheme="majorHAnsi" w:eastAsiaTheme="majorEastAsia" w:hAnsiTheme="majorHAnsi" w:cstheme="majorBidi"/>
+      <w:rFonts w:asciiTheme="majorHAnsi" w:hAnsiTheme="majorHAnsi" w:eastAsiaTheme="majorEastAsia" w:cstheme="majorBidi"/>
       <w:color w:val="2E74B5" w:themeColor="accent1" w:themeShade="BF"/>
       <w:sz w:val="32"/>
       <w:szCs w:val="32"/>
@@ -12897,7 +12962,7 @@
       <w:outlineLvl w:val="1"/>
     </w:pPr>
     <w:rPr>
-      <w:rFonts w:asciiTheme="majorHAnsi" w:eastAsiaTheme="majorEastAsia" w:hAnsiTheme="majorHAnsi" w:cstheme="majorBidi"/>
+      <w:rFonts w:asciiTheme="majorHAnsi" w:hAnsiTheme="majorHAnsi" w:eastAsiaTheme="majorEastAsia" w:cstheme="majorBidi"/>
       <w:b/>
       <w:color w:val="2E74B5" w:themeColor="accent1" w:themeShade="BF"/>
       <w:sz w:val="26"/>
@@ -12920,7 +12985,7 @@
       <w:outlineLvl w:val="2"/>
     </w:pPr>
     <w:rPr>
-      <w:rFonts w:asciiTheme="majorHAnsi" w:eastAsiaTheme="majorEastAsia" w:hAnsiTheme="majorHAnsi" w:cstheme="majorBidi"/>
+      <w:rFonts w:asciiTheme="majorHAnsi" w:hAnsiTheme="majorHAnsi" w:eastAsiaTheme="majorEastAsia" w:cstheme="majorBidi"/>
       <w:b/>
       <w:color w:val="1F4D78" w:themeColor="accent1" w:themeShade="7F"/>
       <w:sz w:val="24"/>
@@ -12943,19 +13008,19 @@
       <w:outlineLvl w:val="3"/>
     </w:pPr>
     <w:rPr>
-      <w:rFonts w:asciiTheme="majorHAnsi" w:eastAsiaTheme="majorEastAsia" w:hAnsiTheme="majorHAnsi" w:cstheme="majorBidi"/>
+      <w:rFonts w:asciiTheme="majorHAnsi" w:hAnsiTheme="majorHAnsi" w:eastAsiaTheme="majorEastAsia" w:cstheme="majorBidi"/>
       <w:i/>
       <w:iCs/>
       <w:color w:val="2E74B5" w:themeColor="accent1" w:themeShade="BF"/>
     </w:rPr>
   </w:style>
-  <w:style w:type="character" w:default="1" w:styleId="Absatz-Standardschriftart">
+  <w:style w:type="character" w:styleId="Absatz-Standardschriftart" w:default="1">
     <w:name w:val="Default Paragraph Font"/>
     <w:uiPriority w:val="1"/>
     <w:semiHidden/>
     <w:unhideWhenUsed/>
   </w:style>
-  <w:style w:type="table" w:default="1" w:styleId="NormaleTabelle">
+  <w:style w:type="table" w:styleId="NormaleTabelle" w:default="1">
     <w:name w:val="Normal Table"/>
     <w:uiPriority w:val="99"/>
     <w:semiHidden/>
@@ -12970,20 +13035,20 @@
       </w:tblCellMar>
     </w:tblPr>
   </w:style>
-  <w:style w:type="numbering" w:default="1" w:styleId="KeineListe">
+  <w:style w:type="numbering" w:styleId="KeineListe" w:default="1">
     <w:name w:val="No List"/>
     <w:uiPriority w:val="99"/>
     <w:semiHidden/>
     <w:unhideWhenUsed/>
   </w:style>
-  <w:style w:type="character" w:customStyle="1" w:styleId="berschrift1Zchn">
+  <w:style w:type="character" w:styleId="berschrift1Zchn" w:customStyle="1">
     <w:name w:val="Überschrift 1 Zchn"/>
     <w:basedOn w:val="Absatz-Standardschriftart"/>
     <w:link w:val="berschrift1"/>
     <w:uiPriority w:val="9"/>
     <w:rsid w:val="000000AE"/>
     <w:rPr>
-      <w:rFonts w:asciiTheme="majorHAnsi" w:eastAsiaTheme="majorEastAsia" w:hAnsiTheme="majorHAnsi" w:cstheme="majorBidi"/>
+      <w:rFonts w:asciiTheme="majorHAnsi" w:hAnsiTheme="majorHAnsi" w:eastAsiaTheme="majorEastAsia" w:cstheme="majorBidi"/>
       <w:color w:val="2E74B5" w:themeColor="accent1" w:themeShade="BF"/>
       <w:sz w:val="32"/>
       <w:szCs w:val="32"/>
@@ -13030,14 +13095,14 @@
       <w:szCs w:val="18"/>
     </w:rPr>
   </w:style>
-  <w:style w:type="character" w:customStyle="1" w:styleId="berschrift3Zchn">
+  <w:style w:type="character" w:styleId="berschrift3Zchn" w:customStyle="1">
     <w:name w:val="Überschrift 3 Zchn"/>
     <w:basedOn w:val="Absatz-Standardschriftart"/>
     <w:link w:val="berschrift3"/>
     <w:uiPriority w:val="9"/>
     <w:rsid w:val="0019469F"/>
     <w:rPr>
-      <w:rFonts w:asciiTheme="majorHAnsi" w:eastAsiaTheme="majorEastAsia" w:hAnsiTheme="majorHAnsi" w:cstheme="majorBidi"/>
+      <w:rFonts w:asciiTheme="majorHAnsi" w:hAnsiTheme="majorHAnsi" w:eastAsiaTheme="majorEastAsia" w:cstheme="majorBidi"/>
       <w:b/>
       <w:color w:val="1F4D78" w:themeColor="accent1" w:themeShade="7F"/>
       <w:sz w:val="24"/>
@@ -13056,14 +13121,14 @@
       <w:u w:val="single"/>
     </w:rPr>
   </w:style>
-  <w:style w:type="character" w:customStyle="1" w:styleId="berschrift2Zchn">
+  <w:style w:type="character" w:styleId="berschrift2Zchn" w:customStyle="1">
     <w:name w:val="Überschrift 2 Zchn"/>
     <w:basedOn w:val="Absatz-Standardschriftart"/>
     <w:link w:val="berschrift2"/>
     <w:uiPriority w:val="9"/>
     <w:rsid w:val="0019469F"/>
     <w:rPr>
-      <w:rFonts w:asciiTheme="majorHAnsi" w:eastAsiaTheme="majorEastAsia" w:hAnsiTheme="majorHAnsi" w:cstheme="majorBidi"/>
+      <w:rFonts w:asciiTheme="majorHAnsi" w:hAnsiTheme="majorHAnsi" w:eastAsiaTheme="majorEastAsia" w:cstheme="majorBidi"/>
       <w:b/>
       <w:color w:val="2E74B5" w:themeColor="accent1" w:themeShade="BF"/>
       <w:sz w:val="26"/>
@@ -13140,7 +13205,7 @@
       <w:szCs w:val="18"/>
     </w:rPr>
   </w:style>
-  <w:style w:type="character" w:customStyle="1" w:styleId="SprechblasentextZchn">
+  <w:style w:type="character" w:styleId="SprechblasentextZchn" w:customStyle="1">
     <w:name w:val="Sprechblasentext Zchn"/>
     <w:basedOn w:val="Absatz-Standardschriftart"/>
     <w:link w:val="Sprechblasentext"/>
@@ -13168,7 +13233,7 @@
       <w:spacing w:line="240" w:lineRule="auto"/>
     </w:pPr>
   </w:style>
-  <w:style w:type="character" w:customStyle="1" w:styleId="KopfzeileZchn">
+  <w:style w:type="character" w:styleId="KopfzeileZchn" w:customStyle="1">
     <w:name w:val="Kopfzeile Zchn"/>
     <w:basedOn w:val="Absatz-Standardschriftart"/>
     <w:link w:val="Kopfzeile"/>
@@ -13190,7 +13255,7 @@
       <w:spacing w:line="240" w:lineRule="auto"/>
     </w:pPr>
   </w:style>
-  <w:style w:type="character" w:customStyle="1" w:styleId="FuzeileZchn">
+  <w:style w:type="character" w:styleId="FuzeileZchn" w:customStyle="1">
     <w:name w:val="Fußzeile Zchn"/>
     <w:basedOn w:val="Absatz-Standardschriftart"/>
     <w:link w:val="Fuzeile"/>
@@ -13208,7 +13273,7 @@
       <w:spacing w:before="100" w:beforeAutospacing="1" w:after="100" w:afterAutospacing="1" w:line="240" w:lineRule="auto"/>
     </w:pPr>
     <w:rPr>
-      <w:rFonts w:ascii="Times New Roman" w:eastAsia="Times New Roman" w:hAnsi="Times New Roman" w:cs="Times New Roman"/>
+      <w:rFonts w:ascii="Times New Roman" w:hAnsi="Times New Roman" w:eastAsia="Times New Roman" w:cs="Times New Roman"/>
       <w:sz w:val="24"/>
       <w:szCs w:val="24"/>
       <w:lang w:eastAsia="de-CH"/>
@@ -13225,20 +13290,20 @@
       <w:iCs/>
     </w:rPr>
   </w:style>
-  <w:style w:type="character" w:customStyle="1" w:styleId="berschrift4Zchn">
+  <w:style w:type="character" w:styleId="berschrift4Zchn" w:customStyle="1">
     <w:name w:val="Überschrift 4 Zchn"/>
     <w:basedOn w:val="Absatz-Standardschriftart"/>
     <w:link w:val="berschrift4"/>
     <w:uiPriority w:val="9"/>
     <w:rsid w:val="0019469F"/>
     <w:rPr>
-      <w:rFonts w:asciiTheme="majorHAnsi" w:eastAsiaTheme="majorEastAsia" w:hAnsiTheme="majorHAnsi" w:cstheme="majorBidi"/>
+      <w:rFonts w:asciiTheme="majorHAnsi" w:hAnsiTheme="majorHAnsi" w:eastAsiaTheme="majorEastAsia" w:cstheme="majorBidi"/>
       <w:i/>
       <w:iCs/>
       <w:color w:val="2E74B5" w:themeColor="accent1" w:themeShade="BF"/>
     </w:rPr>
   </w:style>
-  <w:style w:type="character" w:customStyle="1" w:styleId="mw-headline">
+  <w:style w:type="character" w:styleId="mw-headline" w:customStyle="1">
     <w:name w:val="mw-headline"/>
     <w:basedOn w:val="Absatz-Standardschriftart"/>
     <w:rsid w:val="0019469F"/>
@@ -13251,7 +13316,7 @@
     <w:unhideWhenUsed/>
     <w:rsid w:val="0019469F"/>
     <w:rPr>
-      <w:rFonts w:ascii="Courier New" w:eastAsia="Times New Roman" w:hAnsi="Courier New" w:cs="Courier New"/>
+      <w:rFonts w:ascii="Courier New" w:hAnsi="Courier New" w:eastAsia="Times New Roman" w:cs="Courier New"/>
       <w:sz w:val="20"/>
       <w:szCs w:val="20"/>
     </w:rPr>
@@ -13286,13 +13351,13 @@
       <w:spacing w:line="240" w:lineRule="auto"/>
     </w:pPr>
     <w:rPr>
-      <w:rFonts w:ascii="Courier New" w:eastAsia="Times New Roman" w:hAnsi="Courier New" w:cs="Courier New"/>
+      <w:rFonts w:ascii="Courier New" w:hAnsi="Courier New" w:eastAsia="Times New Roman" w:cs="Courier New"/>
       <w:sz w:val="20"/>
       <w:szCs w:val="20"/>
       <w:lang w:eastAsia="de-CH"/>
     </w:rPr>
   </w:style>
-  <w:style w:type="character" w:customStyle="1" w:styleId="HTMLVorformatiertZchn">
+  <w:style w:type="character" w:styleId="HTMLVorformatiertZchn" w:customStyle="1">
     <w:name w:val="HTML Vorformatiert Zchn"/>
     <w:basedOn w:val="Absatz-Standardschriftart"/>
     <w:link w:val="HTMLVorformatiert"/>
@@ -13300,63 +13365,63 @@
     <w:semiHidden/>
     <w:rsid w:val="0019469F"/>
     <w:rPr>
-      <w:rFonts w:ascii="Courier New" w:eastAsia="Times New Roman" w:hAnsi="Courier New" w:cs="Courier New"/>
+      <w:rFonts w:ascii="Courier New" w:hAnsi="Courier New" w:eastAsia="Times New Roman" w:cs="Courier New"/>
       <w:sz w:val="20"/>
       <w:szCs w:val="20"/>
       <w:lang w:eastAsia="de-CH"/>
     </w:rPr>
   </w:style>
-  <w:style w:type="character" w:customStyle="1" w:styleId="sc2">
+  <w:style w:type="character" w:styleId="sc2" w:customStyle="1">
     <w:name w:val="sc2"/>
     <w:basedOn w:val="Absatz-Standardschriftart"/>
     <w:rsid w:val="0019469F"/>
   </w:style>
-  <w:style w:type="character" w:customStyle="1" w:styleId="kw2">
+  <w:style w:type="character" w:styleId="kw2" w:customStyle="1">
     <w:name w:val="kw2"/>
     <w:basedOn w:val="Absatz-Standardschriftart"/>
     <w:rsid w:val="0019469F"/>
   </w:style>
-  <w:style w:type="character" w:customStyle="1" w:styleId="kw3">
+  <w:style w:type="character" w:styleId="kw3" w:customStyle="1">
     <w:name w:val="kw3"/>
     <w:basedOn w:val="Absatz-Standardschriftart"/>
     <w:rsid w:val="0019469F"/>
   </w:style>
-  <w:style w:type="character" w:customStyle="1" w:styleId="sy0">
+  <w:style w:type="character" w:styleId="sy0" w:customStyle="1">
     <w:name w:val="sy0"/>
     <w:basedOn w:val="Absatz-Standardschriftart"/>
     <w:rsid w:val="0019469F"/>
   </w:style>
-  <w:style w:type="character" w:customStyle="1" w:styleId="st0">
+  <w:style w:type="character" w:styleId="st0" w:customStyle="1">
     <w:name w:val="st0"/>
     <w:basedOn w:val="Absatz-Standardschriftart"/>
     <w:rsid w:val="0019469F"/>
   </w:style>
-  <w:style w:type="character" w:customStyle="1" w:styleId="kw1">
+  <w:style w:type="character" w:styleId="kw1" w:customStyle="1">
     <w:name w:val="kw1"/>
     <w:basedOn w:val="Absatz-Standardschriftart"/>
     <w:rsid w:val="0019469F"/>
   </w:style>
-  <w:style w:type="character" w:customStyle="1" w:styleId="re0">
+  <w:style w:type="character" w:styleId="re0" w:customStyle="1">
     <w:name w:val="re0"/>
     <w:basedOn w:val="Absatz-Standardschriftart"/>
     <w:rsid w:val="0019469F"/>
   </w:style>
-  <w:style w:type="character" w:customStyle="1" w:styleId="br0">
+  <w:style w:type="character" w:styleId="br0" w:customStyle="1">
     <w:name w:val="br0"/>
     <w:basedOn w:val="Absatz-Standardschriftart"/>
     <w:rsid w:val="0019469F"/>
   </w:style>
-  <w:style w:type="character" w:customStyle="1" w:styleId="sth">
+  <w:style w:type="character" w:styleId="sth" w:customStyle="1">
     <w:name w:val="st_h"/>
     <w:basedOn w:val="Absatz-Standardschriftart"/>
     <w:rsid w:val="0019469F"/>
   </w:style>
-  <w:style w:type="character" w:customStyle="1" w:styleId="hauptartikel-pfeil">
+  <w:style w:type="character" w:styleId="hauptartikel-pfeil" w:customStyle="1">
     <w:name w:val="hauptartikel-pfeil"/>
     <w:basedOn w:val="Absatz-Standardschriftart"/>
     <w:rsid w:val="0019469F"/>
   </w:style>
-  <w:style w:type="character" w:customStyle="1" w:styleId="hauptartikel-text">
+  <w:style w:type="character" w:styleId="hauptartikel-text" w:customStyle="1">
     <w:name w:val="hauptartikel-text"/>
     <w:basedOn w:val="Absatz-Standardschriftart"/>
     <w:rsid w:val="0019469F"/>

</xml_diff>